<commit_message>
restructuration des h2 h3 ajout des balise for " " pour les labels
</commit_message>
<xml_diff>
--- a/DW+P5+Optimisation-debug+-+Modele+rapport+intervention.docx
+++ b/DW+P5+Optimisation-debug+-+Modele+rapport+intervention.docx
@@ -503,64 +503,6 @@
       <w:pPr>
         <w:pStyle w:val="Standard"/>
       </w:pPr>
-      <w:r>
-        <w:t>Version mobile</w:t>
-      </w:r>
-    </w:p>
-    <w:p>
-      <w:pPr>
-        <w:pStyle w:val="Standard"/>
-      </w:pPr>
-      <w:r>
-        <w:rPr>
-          <w:noProof/>
-        </w:rPr>
-        <w:drawing>
-          <wp:inline distT="0" distB="0" distL="0" distR="0" wp14:anchorId="555C7BD6" wp14:editId="35BC8392">
-            <wp:extent cx="5458587" cy="1428949"/>
-            <wp:effectExtent l="0" t="0" r="8890" b="0"/>
-            <wp:docPr id="1885737017" name="Image 1" descr="Une image contenant capture d’écran, Police, cercle, logo&#10;&#10;Description générée automatiquement"/>
-            <wp:cNvGraphicFramePr>
-              <a:graphicFrameLocks xmlns:a="http://schemas.openxmlformats.org/drawingml/2006/main" noChangeAspect="1"/>
-            </wp:cNvGraphicFramePr>
-            <a:graphic xmlns:a="http://schemas.openxmlformats.org/drawingml/2006/main">
-              <a:graphicData uri="http://schemas.openxmlformats.org/drawingml/2006/picture">
-                <pic:pic xmlns:pic="http://schemas.openxmlformats.org/drawingml/2006/picture">
-                  <pic:nvPicPr>
-                    <pic:cNvPr id="1885737017" name="Image 1" descr="Une image contenant capture d’écran, Police, cercle, logo&#10;&#10;Description générée automatiquement"/>
-                    <pic:cNvPicPr/>
-                  </pic:nvPicPr>
-                  <pic:blipFill>
-                    <a:blip r:embed="rId7"/>
-                    <a:stretch>
-                      <a:fillRect/>
-                    </a:stretch>
-                  </pic:blipFill>
-                  <pic:spPr>
-                    <a:xfrm>
-                      <a:off x="0" y="0"/>
-                      <a:ext cx="5458587" cy="1428949"/>
-                    </a:xfrm>
-                    <a:prstGeom prst="rect">
-                      <a:avLst/>
-                    </a:prstGeom>
-                  </pic:spPr>
-                </pic:pic>
-              </a:graphicData>
-            </a:graphic>
-          </wp:inline>
-        </w:drawing>
-      </w:r>
-    </w:p>
-    <w:p>
-      <w:pPr>
-        <w:pStyle w:val="Standard"/>
-      </w:pPr>
-    </w:p>
-    <w:p>
-      <w:pPr>
-        <w:pStyle w:val="Standard"/>
-      </w:pPr>
       <w:proofErr w:type="gramStart"/>
       <w:r>
         <w:t>Version ordinateur</w:t>
@@ -594,7 +536,7 @@
                     <pic:cNvPicPr/>
                   </pic:nvPicPr>
                   <pic:blipFill>
-                    <a:blip r:embed="rId8"/>
+                    <a:blip r:embed="rId7"/>
                     <a:stretch>
                       <a:fillRect/>
                     </a:stretch>
@@ -810,27 +752,42 @@
         <w:rPr>
           <w:i/>
         </w:rPr>
-        <w:t xml:space="preserve">[Insérer une capture de la page du site avec l’extension </w:t>
-      </w:r>
-      <w:proofErr w:type="spellStart"/>
-      <w:r>
-        <w:rPr>
-          <w:i/>
-        </w:rPr>
-        <w:t>Wave</w:t>
-      </w:r>
-      <w:proofErr w:type="spellEnd"/>
-      <w:r>
-        <w:rPr>
-          <w:i/>
-        </w:rPr>
-        <w:t xml:space="preserve"> avant optimisation]</w:t>
-      </w:r>
-    </w:p>
-    <w:p>
-      <w:pPr>
-        <w:pStyle w:val="Standard"/>
-      </w:pPr>
+        <w:drawing>
+          <wp:inline distT="0" distB="0" distL="0" distR="0" wp14:anchorId="70B1BCCC" wp14:editId="688CD942">
+            <wp:extent cx="3429479" cy="5896798"/>
+            <wp:effectExtent l="0" t="0" r="0" b="0"/>
+            <wp:docPr id="2135065518" name="Image 1" descr="Une image contenant texte, capture d’écran, logiciel, Icône d’ordinateur&#10;&#10;Description générée automatiquement"/>
+            <wp:cNvGraphicFramePr>
+              <a:graphicFrameLocks xmlns:a="http://schemas.openxmlformats.org/drawingml/2006/main" noChangeAspect="1"/>
+            </wp:cNvGraphicFramePr>
+            <a:graphic xmlns:a="http://schemas.openxmlformats.org/drawingml/2006/main">
+              <a:graphicData uri="http://schemas.openxmlformats.org/drawingml/2006/picture">
+                <pic:pic xmlns:pic="http://schemas.openxmlformats.org/drawingml/2006/picture">
+                  <pic:nvPicPr>
+                    <pic:cNvPr id="2135065518" name="Image 1" descr="Une image contenant texte, capture d’écran, logiciel, Icône d’ordinateur&#10;&#10;Description générée automatiquement"/>
+                    <pic:cNvPicPr/>
+                  </pic:nvPicPr>
+                  <pic:blipFill>
+                    <a:blip r:embed="rId8"/>
+                    <a:stretch>
+                      <a:fillRect/>
+                    </a:stretch>
+                  </pic:blipFill>
+                  <pic:spPr>
+                    <a:xfrm>
+                      <a:off x="0" y="0"/>
+                      <a:ext cx="3429479" cy="5896798"/>
+                    </a:xfrm>
+                    <a:prstGeom prst="rect">
+                      <a:avLst/>
+                    </a:prstGeom>
+                  </pic:spPr>
+                </pic:pic>
+              </a:graphicData>
+            </a:graphic>
+          </wp:inline>
+        </w:drawing>
+      </w:r>
     </w:p>
     <w:p>
       <w:pPr>
@@ -850,27 +807,42 @@
         <w:rPr>
           <w:i/>
         </w:rPr>
-        <w:t xml:space="preserve">[Insérer une capture de la page du site avec l’extension </w:t>
-      </w:r>
-      <w:proofErr w:type="spellStart"/>
-      <w:r>
-        <w:rPr>
-          <w:i/>
-        </w:rPr>
-        <w:t>Wave</w:t>
-      </w:r>
-      <w:proofErr w:type="spellEnd"/>
-      <w:r>
-        <w:rPr>
-          <w:i/>
-        </w:rPr>
-        <w:t xml:space="preserve"> après optimisation]</w:t>
-      </w:r>
-    </w:p>
-    <w:p>
-      <w:pPr>
-        <w:pStyle w:val="Standard"/>
-      </w:pPr>
+        <w:drawing>
+          <wp:inline distT="0" distB="0" distL="0" distR="0" wp14:anchorId="349B7A3C" wp14:editId="49157293">
+            <wp:extent cx="3515216" cy="6392167"/>
+            <wp:effectExtent l="0" t="0" r="9525" b="0"/>
+            <wp:docPr id="743849508" name="Image 1" descr="Une image contenant texte, capture d’écran, logiciel, Icône d’ordinateur&#10;&#10;Description générée automatiquement"/>
+            <wp:cNvGraphicFramePr>
+              <a:graphicFrameLocks xmlns:a="http://schemas.openxmlformats.org/drawingml/2006/main" noChangeAspect="1"/>
+            </wp:cNvGraphicFramePr>
+            <a:graphic xmlns:a="http://schemas.openxmlformats.org/drawingml/2006/main">
+              <a:graphicData uri="http://schemas.openxmlformats.org/drawingml/2006/picture">
+                <pic:pic xmlns:pic="http://schemas.openxmlformats.org/drawingml/2006/picture">
+                  <pic:nvPicPr>
+                    <pic:cNvPr id="743849508" name="Image 1" descr="Une image contenant texte, capture d’écran, logiciel, Icône d’ordinateur&#10;&#10;Description générée automatiquement"/>
+                    <pic:cNvPicPr/>
+                  </pic:nvPicPr>
+                  <pic:blipFill>
+                    <a:blip r:embed="rId9"/>
+                    <a:stretch>
+                      <a:fillRect/>
+                    </a:stretch>
+                  </pic:blipFill>
+                  <pic:spPr>
+                    <a:xfrm>
+                      <a:off x="0" y="0"/>
+                      <a:ext cx="3515216" cy="6392167"/>
+                    </a:xfrm>
+                    <a:prstGeom prst="rect">
+                      <a:avLst/>
+                    </a:prstGeom>
+                  </pic:spPr>
+                </pic:pic>
+              </a:graphicData>
+            </a:graphic>
+          </wp:inline>
+        </w:drawing>
+      </w:r>
     </w:p>
     <w:p>
       <w:pPr>
@@ -885,13 +857,141 @@
     <w:p>
       <w:pPr>
         <w:pStyle w:val="Standard"/>
-      </w:pPr>
-      <w:r>
-        <w:rPr>
-          <w:i/>
-        </w:rPr>
-        <w:t>[Lister les modifications faites pour valider l’accessibilité]</w:t>
-      </w:r>
+        <w:rPr>
+          <w:i/>
+        </w:rPr>
+      </w:pPr>
+      <w:r>
+        <w:rPr>
+          <w:i/>
+        </w:rPr>
+        <w:t>Ajout d’une balise &lt;</w:t>
+      </w:r>
+      <w:proofErr w:type="spellStart"/>
+      <w:r>
+        <w:rPr>
+          <w:i/>
+        </w:rPr>
+        <w:t>title</w:t>
+      </w:r>
+      <w:proofErr w:type="spellEnd"/>
+      <w:r>
+        <w:rPr>
+          <w:i/>
+        </w:rPr>
+        <w:t>&gt;</w:t>
+      </w:r>
+    </w:p>
+    <w:p>
+      <w:pPr>
+        <w:pStyle w:val="Standard"/>
+        <w:rPr>
+          <w:i/>
+        </w:rPr>
+      </w:pPr>
+      <w:r>
+        <w:rPr>
+          <w:i/>
+        </w:rPr>
+        <w:t xml:space="preserve">Ajout de l’attribut </w:t>
+      </w:r>
+      <w:proofErr w:type="spellStart"/>
+      <w:r>
+        <w:rPr>
+          <w:i/>
+        </w:rPr>
+        <w:t>lang</w:t>
+      </w:r>
+      <w:proofErr w:type="spellEnd"/>
+      <w:r>
+        <w:rPr>
+          <w:i/>
+        </w:rPr>
+        <w:t>= ‘’</w:t>
+      </w:r>
+      <w:proofErr w:type="spellStart"/>
+      <w:r>
+        <w:rPr>
+          <w:i/>
+        </w:rPr>
+        <w:t>fr-FR</w:t>
+      </w:r>
+      <w:proofErr w:type="spellEnd"/>
+      <w:r>
+        <w:rPr>
+          <w:i/>
+        </w:rPr>
+        <w:t>’’</w:t>
+      </w:r>
+    </w:p>
+    <w:p>
+      <w:pPr>
+        <w:pStyle w:val="Standard"/>
+        <w:rPr>
+          <w:i/>
+        </w:rPr>
+      </w:pPr>
+      <w:r>
+        <w:rPr>
+          <w:i/>
+        </w:rPr>
+        <w:t>Ajout de l’attribut for= ‘’ ’’ pour chaque label</w:t>
+      </w:r>
+    </w:p>
+    <w:p>
+      <w:pPr>
+        <w:pStyle w:val="Standard"/>
+        <w:rPr>
+          <w:i/>
+        </w:rPr>
+      </w:pPr>
+      <w:proofErr w:type="spellStart"/>
+      <w:r>
+        <w:rPr>
+          <w:i/>
+        </w:rPr>
+        <w:t>Restucturation</w:t>
+      </w:r>
+      <w:proofErr w:type="spellEnd"/>
+      <w:r>
+        <w:rPr>
+          <w:i/>
+        </w:rPr>
+        <w:t xml:space="preserve"> </w:t>
+      </w:r>
+      <w:proofErr w:type="gramStart"/>
+      <w:r>
+        <w:rPr>
+          <w:i/>
+        </w:rPr>
+        <w:t>des balise</w:t>
+      </w:r>
+      <w:proofErr w:type="gramEnd"/>
+      <w:r>
+        <w:rPr>
+          <w:i/>
+        </w:rPr>
+        <w:t xml:space="preserve"> &lt;h2&gt; et &lt;h3&gt; car les balise &lt;h3&gt; et &lt;h6&gt; était utilisé à la place</w:t>
+      </w:r>
+    </w:p>
+    <w:p>
+      <w:pPr>
+        <w:pStyle w:val="Standard"/>
+      </w:pPr>
+      <w:r>
+        <w:rPr>
+          <w:i/>
+        </w:rPr>
+        <w:t xml:space="preserve">Ajout d’attribut alt= ‘’ ‘’ pour chaque </w:t>
+      </w:r>
+      <w:proofErr w:type="gramStart"/>
+      <w:r>
+        <w:rPr>
+          <w:i/>
+        </w:rPr>
+        <w:t>images</w:t>
+      </w:r>
+      <w:proofErr w:type="gramEnd"/>
     </w:p>
     <w:p>
       <w:pPr>
@@ -1877,10 +1977,10 @@
       </w:pPr>
     </w:p>
     <w:sectPr>
-      <w:headerReference w:type="default" r:id="rId9"/>
-      <w:footerReference w:type="default" r:id="rId10"/>
-      <w:headerReference w:type="first" r:id="rId11"/>
-      <w:footerReference w:type="first" r:id="rId12"/>
+      <w:headerReference w:type="default" r:id="rId10"/>
+      <w:footerReference w:type="default" r:id="rId11"/>
+      <w:headerReference w:type="first" r:id="rId12"/>
+      <w:footerReference w:type="first" r:id="rId13"/>
       <w:pgSz w:w="11906" w:h="16838"/>
       <w:pgMar w:top="1440" w:right="1440" w:bottom="1440" w:left="1440" w:header="720" w:footer="720" w:gutter="0"/>
       <w:pgNumType w:start="1"/>

</xml_diff>

<commit_message>
suppression des image jpg dans les dossier, rectification des espaces dans index et maugallery, ajout du rapport complet de l'audit en pdf et avancement sur le rapport d'intervention
</commit_message>
<xml_diff>
--- a/DW+P5+Optimisation-debug+-+Modele+rapport+intervention.docx
+++ b/DW+P5+Optimisation-debug+-+Modele+rapport+intervention.docx
@@ -85,7 +85,13 @@
           <w:color w:val="000000"/>
         </w:rPr>
         <w:tab/>
-        <w:t>2</w:t>
+      </w:r>
+      <w:r>
+        <w:rPr>
+          <w:b/>
+          <w:color w:val="000000"/>
+        </w:rPr>
+        <w:t>1</w:t>
       </w:r>
     </w:p>
     <w:p>
@@ -138,6 +144,12 @@
         <w:tab/>
         <w:t>2</w:t>
       </w:r>
+      <w:r>
+        <w:rPr>
+          <w:color w:val="000000"/>
+        </w:rPr>
+        <w:t>.1</w:t>
+      </w:r>
     </w:p>
     <w:p>
       <w:pPr>
@@ -147,21 +159,148 @@
         </w:tabs>
         <w:spacing w:before="60" w:line="240" w:lineRule="auto"/>
         <w:ind w:left="360"/>
+        <w:rPr>
+          <w:color w:val="000000"/>
+        </w:rPr>
       </w:pPr>
       <w:hyperlink w:anchor="_xkbpxkl6umhk" w:history="1">
         <w:r>
           <w:rPr>
             <w:color w:val="000000"/>
           </w:rPr>
-          <w:t>2 - …</w:t>
+          <w:t xml:space="preserve">2 </w:t>
+        </w:r>
+        <w:r>
+          <w:rPr>
+            <w:color w:val="000000"/>
+          </w:rPr>
+          <w:t xml:space="preserve">- </w:t>
+        </w:r>
+        <w:r>
+          <w:rPr>
+            <w:color w:val="000000"/>
+          </w:rPr>
+          <w:t>Les</w:t>
         </w:r>
       </w:hyperlink>
       <w:r>
         <w:rPr>
           <w:color w:val="000000"/>
         </w:rPr>
+        <w:t xml:space="preserve"> </w:t>
+      </w:r>
+      <w:proofErr w:type="gramStart"/>
+      <w:r>
+        <w:rPr>
+          <w:color w:val="000000"/>
+        </w:rPr>
+        <w:t>fichiers</w:t>
+      </w:r>
+      <w:proofErr w:type="gramEnd"/>
+      <w:r>
+        <w:rPr>
+          <w:color w:val="000000"/>
+        </w:rPr>
+        <w:t xml:space="preserve"> Bootstrap</w:t>
+      </w:r>
+      <w:r>
+        <w:rPr>
+          <w:color w:val="000000"/>
+        </w:rPr>
         <w:tab/>
         <w:t>2</w:t>
+      </w:r>
+      <w:r>
+        <w:rPr>
+          <w:color w:val="000000"/>
+        </w:rPr>
+        <w:t>.2</w:t>
+      </w:r>
+    </w:p>
+    <w:p>
+      <w:pPr>
+        <w:pStyle w:val="Standard"/>
+        <w:tabs>
+          <w:tab w:val="right" w:leader="dot" w:pos="9385"/>
+        </w:tabs>
+        <w:spacing w:before="60" w:line="240" w:lineRule="auto"/>
+        <w:ind w:left="360"/>
+        <w:rPr>
+          <w:color w:val="000000"/>
+        </w:rPr>
+      </w:pPr>
+      <w:r>
+        <w:rPr>
+          <w:color w:val="000000"/>
+        </w:rPr>
+        <w:t xml:space="preserve">3 </w:t>
+      </w:r>
+      <w:r>
+        <w:rPr>
+          <w:color w:val="000000"/>
+        </w:rPr>
+        <w:t>-</w:t>
+      </w:r>
+      <w:r>
+        <w:rPr>
+          <w:color w:val="000000"/>
+        </w:rPr>
+        <w:t xml:space="preserve"> Modifications HTML et CSS</w:t>
+      </w:r>
+      <w:r>
+        <w:rPr>
+          <w:color w:val="000000"/>
+        </w:rPr>
+        <w:tab/>
+      </w:r>
+      <w:r>
+        <w:rPr>
+          <w:color w:val="000000"/>
+        </w:rPr>
+        <w:t>2.3</w:t>
+      </w:r>
+    </w:p>
+    <w:p>
+      <w:pPr>
+        <w:pStyle w:val="Standard"/>
+        <w:tabs>
+          <w:tab w:val="right" w:leader="dot" w:pos="9385"/>
+        </w:tabs>
+        <w:spacing w:before="60" w:line="240" w:lineRule="auto"/>
+        <w:ind w:left="360"/>
+        <w:rPr>
+          <w:color w:val="000000"/>
+        </w:rPr>
+      </w:pPr>
+      <w:r>
+        <w:rPr>
+          <w:color w:val="000000"/>
+        </w:rPr>
+        <w:t xml:space="preserve">4 </w:t>
+      </w:r>
+      <w:r>
+        <w:rPr>
+          <w:color w:val="000000"/>
+        </w:rPr>
+        <w:t>-</w:t>
+      </w:r>
+      <w:r>
+        <w:rPr>
+          <w:color w:val="000000"/>
+        </w:rPr>
+        <w:t xml:space="preserve"> Modifications fichier JavaScript</w:t>
+      </w:r>
+      <w:r>
+        <w:rPr>
+          <w:color w:val="000000"/>
+        </w:rPr>
+        <w:tab/>
+      </w:r>
+      <w:r>
+        <w:rPr>
+          <w:color w:val="000000"/>
+        </w:rPr>
+        <w:t>2.4</w:t>
       </w:r>
     </w:p>
     <w:p>
@@ -171,6 +310,10 @@
           <w:tab w:val="right" w:leader="dot" w:pos="9025"/>
         </w:tabs>
         <w:spacing w:before="200" w:line="240" w:lineRule="auto"/>
+        <w:rPr>
+          <w:b/>
+          <w:color w:val="000000"/>
+        </w:rPr>
       </w:pPr>
       <w:hyperlink w:anchor="_r7gkf09frlj5" w:history="1">
         <w:r>
@@ -187,7 +330,110 @@
           <w:color w:val="000000"/>
         </w:rPr>
         <w:tab/>
-        <w:t>2</w:t>
+      </w:r>
+      <w:r>
+        <w:rPr>
+          <w:b/>
+          <w:color w:val="000000"/>
+        </w:rPr>
+        <w:t>3</w:t>
+      </w:r>
+    </w:p>
+    <w:p>
+      <w:pPr>
+        <w:pStyle w:val="Standard"/>
+        <w:tabs>
+          <w:tab w:val="right" w:leader="dot" w:pos="9385"/>
+        </w:tabs>
+        <w:spacing w:before="60" w:line="240" w:lineRule="auto"/>
+        <w:ind w:left="360"/>
+      </w:pPr>
+      <w:hyperlink w:anchor="_uxfyskso5n4s" w:history="1">
+        <w:r>
+          <w:rPr>
+            <w:color w:val="000000"/>
+          </w:rPr>
+          <w:t xml:space="preserve">1 - </w:t>
+        </w:r>
+        <w:r>
+          <w:rPr>
+            <w:bCs/>
+            <w:color w:val="000000"/>
+          </w:rPr>
+          <w:t>Accessibilité avant/après</w:t>
+        </w:r>
+        <w:r>
+          <w:rPr>
+            <w:color w:val="000000"/>
+          </w:rPr>
+          <w:t xml:space="preserve"> </w:t>
+        </w:r>
+      </w:hyperlink>
+      <w:r>
+        <w:rPr>
+          <w:color w:val="000000"/>
+        </w:rPr>
+        <w:tab/>
+      </w:r>
+      <w:r>
+        <w:rPr>
+          <w:color w:val="000000"/>
+        </w:rPr>
+        <w:t>3</w:t>
+      </w:r>
+      <w:r>
+        <w:rPr>
+          <w:color w:val="000000"/>
+        </w:rPr>
+        <w:t>.1</w:t>
+      </w:r>
+    </w:p>
+    <w:p>
+      <w:pPr>
+        <w:pStyle w:val="Standard"/>
+        <w:tabs>
+          <w:tab w:val="right" w:leader="dot" w:pos="9385"/>
+        </w:tabs>
+        <w:spacing w:before="60" w:line="240" w:lineRule="auto"/>
+        <w:ind w:left="360"/>
+        <w:rPr>
+          <w:color w:val="000000"/>
+        </w:rPr>
+      </w:pPr>
+      <w:r>
+        <w:t xml:space="preserve">2 - </w:t>
+      </w:r>
+      <w:r>
+        <w:rPr>
+          <w:bCs/>
+          <w:color w:val="000000"/>
+        </w:rPr>
+        <w:t>Modification</w:t>
+      </w:r>
+      <w:r>
+        <w:rPr>
+          <w:bCs/>
+          <w:color w:val="000000"/>
+        </w:rPr>
+        <w:t xml:space="preserve"> effectuées</w:t>
+      </w:r>
+      <w:r>
+        <w:rPr>
+          <w:color w:val="000000"/>
+        </w:rPr>
+        <w:tab/>
+      </w:r>
+      <w:r>
+        <w:rPr>
+          <w:color w:val="000000"/>
+        </w:rPr>
+        <w:t>3</w:t>
+      </w:r>
+      <w:r>
+        <w:rPr>
+          <w:color w:val="000000"/>
+        </w:rPr>
+        <w:t>.2</w:t>
       </w:r>
     </w:p>
     <w:p>
@@ -197,6 +443,10 @@
           <w:tab w:val="right" w:leader="dot" w:pos="9025"/>
         </w:tabs>
         <w:spacing w:before="200" w:line="240" w:lineRule="auto"/>
+        <w:rPr>
+          <w:b/>
+          <w:color w:val="000000"/>
+        </w:rPr>
       </w:pPr>
       <w:hyperlink w:anchor="_s89pup9bbtic" w:history="1">
         <w:r>
@@ -230,7 +480,13 @@
           <w:color w:val="000000"/>
         </w:rPr>
         <w:tab/>
-        <w:t>2</w:t>
+      </w:r>
+      <w:r>
+        <w:rPr>
+          <w:b/>
+          <w:color w:val="000000"/>
+        </w:rPr>
+        <w:t>4</w:t>
       </w:r>
     </w:p>
     <w:p>
@@ -242,15 +498,221 @@
         <w:spacing w:before="60" w:line="240" w:lineRule="auto"/>
         <w:ind w:left="360"/>
       </w:pPr>
-      <w:hyperlink w:anchor="_gt5hgt2h0fn6" w:history="1">
+      <w:hyperlink w:anchor="_uxfyskso5n4s" w:history="1">
         <w:r>
-          <w:t>1 - …</w:t>
+          <w:rPr>
+            <w:color w:val="000000"/>
+          </w:rPr>
+          <w:t xml:space="preserve">1 </w:t>
+        </w:r>
+        <w:r>
+          <w:rPr>
+            <w:color w:val="000000"/>
+          </w:rPr>
+          <w:t>-</w:t>
+        </w:r>
+        <w:r>
+          <w:rPr>
+            <w:color w:val="000000"/>
+          </w:rPr>
+          <w:t xml:space="preserve"> </w:t>
+        </w:r>
+        <w:r>
+          <w:rPr>
+            <w:color w:val="000000"/>
+          </w:rPr>
+          <w:t>Corrections</w:t>
         </w:r>
       </w:hyperlink>
       <w:r>
+        <w:rPr>
+          <w:color w:val="000000"/>
+        </w:rPr>
+        <w:t xml:space="preserve"> </w:t>
+      </w:r>
+      <w:proofErr w:type="gramStart"/>
+      <w:r>
+        <w:rPr>
+          <w:color w:val="000000"/>
+        </w:rPr>
+        <w:t>des</w:t>
+      </w:r>
+      <w:proofErr w:type="gramEnd"/>
+      <w:r>
+        <w:rPr>
+          <w:color w:val="000000"/>
+        </w:rPr>
+        <w:t xml:space="preserve"> éléments</w:t>
+      </w:r>
+      <w:r>
+        <w:rPr>
+          <w:color w:val="000000"/>
+        </w:rPr>
         <w:tab/>
-        <w:t>2</w:t>
-      </w:r>
+      </w:r>
+      <w:r>
+        <w:rPr>
+          <w:color w:val="000000"/>
+        </w:rPr>
+        <w:t>4</w:t>
+      </w:r>
+      <w:r>
+        <w:rPr>
+          <w:color w:val="000000"/>
+        </w:rPr>
+        <w:t>.1</w:t>
+      </w:r>
+    </w:p>
+    <w:p>
+      <w:pPr>
+        <w:pStyle w:val="Standard"/>
+        <w:tabs>
+          <w:tab w:val="right" w:leader="dot" w:pos="9385"/>
+        </w:tabs>
+        <w:spacing w:before="60" w:line="240" w:lineRule="auto"/>
+        <w:ind w:left="360"/>
+        <w:rPr>
+          <w:color w:val="000000"/>
+        </w:rPr>
+      </w:pPr>
+      <w:hyperlink w:anchor="_xkbpxkl6umhk" w:history="1">
+        <w:r>
+          <w:rPr>
+            <w:color w:val="000000"/>
+          </w:rPr>
+          <w:t xml:space="preserve">2 </w:t>
+        </w:r>
+        <w:r>
+          <w:rPr>
+            <w:color w:val="000000"/>
+          </w:rPr>
+          <w:t>-</w:t>
+        </w:r>
+        <w:r>
+          <w:rPr>
+            <w:color w:val="000000"/>
+          </w:rPr>
+          <w:t xml:space="preserve"> </w:t>
+        </w:r>
+        <w:r>
+          <w:rPr>
+            <w:color w:val="000000"/>
+          </w:rPr>
+          <w:t>Ajout du référencement local</w:t>
+        </w:r>
+      </w:hyperlink>
+      <w:r>
+        <w:rPr>
+          <w:color w:val="000000"/>
+        </w:rPr>
+        <w:tab/>
+      </w:r>
+      <w:r>
+        <w:rPr>
+          <w:color w:val="000000"/>
+        </w:rPr>
+        <w:t>4</w:t>
+      </w:r>
+      <w:r>
+        <w:rPr>
+          <w:color w:val="000000"/>
+        </w:rPr>
+        <w:t>.2</w:t>
+      </w:r>
+    </w:p>
+    <w:p>
+      <w:pPr>
+        <w:pStyle w:val="Standard"/>
+        <w:tabs>
+          <w:tab w:val="right" w:leader="dot" w:pos="9385"/>
+        </w:tabs>
+        <w:spacing w:before="60" w:line="240" w:lineRule="auto"/>
+        <w:ind w:left="360"/>
+        <w:rPr>
+          <w:color w:val="000000"/>
+        </w:rPr>
+      </w:pPr>
+      <w:r>
+        <w:rPr>
+          <w:color w:val="000000"/>
+        </w:rPr>
+        <w:t>3 - Ajout</w:t>
+      </w:r>
+      <w:r>
+        <w:rPr>
+          <w:color w:val="000000"/>
+        </w:rPr>
+        <w:t xml:space="preserve"> des </w:t>
+      </w:r>
+      <w:proofErr w:type="spellStart"/>
+      <w:r>
+        <w:rPr>
+          <w:color w:val="000000"/>
+        </w:rPr>
+        <w:t>meta</w:t>
+      </w:r>
+      <w:proofErr w:type="spellEnd"/>
+      <w:r>
+        <w:rPr>
+          <w:color w:val="000000"/>
+        </w:rPr>
+        <w:t xml:space="preserve"> </w:t>
+      </w:r>
+      <w:proofErr w:type="spellStart"/>
+      <w:r>
+        <w:rPr>
+          <w:color w:val="000000"/>
+        </w:rPr>
+        <w:t>OpenGraph</w:t>
+      </w:r>
+      <w:proofErr w:type="spellEnd"/>
+      <w:r>
+        <w:rPr>
+          <w:color w:val="000000"/>
+        </w:rPr>
+        <w:t xml:space="preserve"> et twitter </w:t>
+      </w:r>
+      <w:proofErr w:type="spellStart"/>
+      <w:r>
+        <w:rPr>
+          <w:color w:val="000000"/>
+        </w:rPr>
+        <w:t>Cards</w:t>
+      </w:r>
+      <w:proofErr w:type="spellEnd"/>
+      <w:r>
+        <w:rPr>
+          <w:color w:val="000000"/>
+        </w:rPr>
+        <w:tab/>
+      </w:r>
+      <w:r>
+        <w:rPr>
+          <w:color w:val="000000"/>
+        </w:rPr>
+        <w:t>4</w:t>
+      </w:r>
+      <w:r>
+        <w:rPr>
+          <w:color w:val="000000"/>
+        </w:rPr>
+        <w:t>.</w:t>
+      </w:r>
+      <w:r>
+        <w:rPr>
+          <w:color w:val="000000"/>
+        </w:rPr>
+        <w:t>3</w:t>
+      </w:r>
+    </w:p>
+    <w:p>
+      <w:pPr>
+        <w:pStyle w:val="Standard"/>
+        <w:tabs>
+          <w:tab w:val="right" w:leader="dot" w:pos="9025"/>
+        </w:tabs>
+        <w:spacing w:before="200" w:line="240" w:lineRule="auto"/>
+      </w:pPr>
     </w:p>
     <w:p>
       <w:pPr>
@@ -275,7 +737,13 @@
           <w:color w:val="000000"/>
         </w:rPr>
         <w:tab/>
-        <w:t>3</w:t>
+      </w:r>
+      <w:r>
+        <w:rPr>
+          <w:b/>
+          <w:color w:val="000000"/>
+        </w:rPr>
+        <w:t>5</w:t>
       </w:r>
     </w:p>
     <w:p>
@@ -300,7 +768,12 @@
           <w:color w:val="000000"/>
         </w:rPr>
         <w:tab/>
-        <w:t>3</w:t>
+      </w:r>
+      <w:r>
+        <w:rPr>
+          <w:color w:val="000000"/>
+        </w:rPr>
+        <w:t>5.1</w:t>
       </w:r>
     </w:p>
     <w:p>
@@ -313,158 +786,6 @@
       <w:r>
         <w:fldChar w:fldCharType="end"/>
       </w:r>
-    </w:p>
-    <w:p>
-      <w:pPr>
-        <w:pStyle w:val="Standard"/>
-        <w:rPr>
-          <w:i/>
-        </w:rPr>
-      </w:pPr>
-    </w:p>
-    <w:p>
-      <w:pPr>
-        <w:pStyle w:val="Standard"/>
-        <w:rPr>
-          <w:i/>
-        </w:rPr>
-      </w:pPr>
-    </w:p>
-    <w:p>
-      <w:pPr>
-        <w:pStyle w:val="Standard"/>
-        <w:rPr>
-          <w:i/>
-        </w:rPr>
-      </w:pPr>
-    </w:p>
-    <w:p>
-      <w:pPr>
-        <w:pStyle w:val="Standard"/>
-        <w:rPr>
-          <w:i/>
-        </w:rPr>
-      </w:pPr>
-    </w:p>
-    <w:p>
-      <w:pPr>
-        <w:pStyle w:val="Standard"/>
-      </w:pPr>
-    </w:p>
-    <w:p>
-      <w:pPr>
-        <w:pStyle w:val="Standard"/>
-      </w:pPr>
-    </w:p>
-    <w:p>
-      <w:pPr>
-        <w:pStyle w:val="Standard"/>
-      </w:pPr>
-    </w:p>
-    <w:p>
-      <w:pPr>
-        <w:pStyle w:val="Standard"/>
-      </w:pPr>
-    </w:p>
-    <w:p>
-      <w:pPr>
-        <w:pStyle w:val="Standard"/>
-      </w:pPr>
-    </w:p>
-    <w:p>
-      <w:pPr>
-        <w:pStyle w:val="Standard"/>
-      </w:pPr>
-    </w:p>
-    <w:p>
-      <w:pPr>
-        <w:pStyle w:val="Standard"/>
-      </w:pPr>
-    </w:p>
-    <w:p>
-      <w:pPr>
-        <w:pStyle w:val="Standard"/>
-      </w:pPr>
-    </w:p>
-    <w:p>
-      <w:pPr>
-        <w:pStyle w:val="Standard"/>
-      </w:pPr>
-    </w:p>
-    <w:p>
-      <w:pPr>
-        <w:pStyle w:val="Standard"/>
-      </w:pPr>
-    </w:p>
-    <w:p>
-      <w:pPr>
-        <w:pStyle w:val="Standard"/>
-      </w:pPr>
-    </w:p>
-    <w:p>
-      <w:pPr>
-        <w:pStyle w:val="Standard"/>
-      </w:pPr>
-    </w:p>
-    <w:p>
-      <w:pPr>
-        <w:pStyle w:val="Standard"/>
-      </w:pPr>
-    </w:p>
-    <w:p>
-      <w:pPr>
-        <w:pStyle w:val="Standard"/>
-      </w:pPr>
-    </w:p>
-    <w:p>
-      <w:pPr>
-        <w:pStyle w:val="Standard"/>
-      </w:pPr>
-    </w:p>
-    <w:p>
-      <w:pPr>
-        <w:pStyle w:val="Standard"/>
-      </w:pPr>
-    </w:p>
-    <w:p>
-      <w:pPr>
-        <w:pStyle w:val="Standard"/>
-      </w:pPr>
-    </w:p>
-    <w:p>
-      <w:pPr>
-        <w:pStyle w:val="Standard"/>
-      </w:pPr>
-    </w:p>
-    <w:p>
-      <w:pPr>
-        <w:pStyle w:val="Standard"/>
-      </w:pPr>
-    </w:p>
-    <w:p>
-      <w:pPr>
-        <w:pStyle w:val="Standard"/>
-      </w:pPr>
-    </w:p>
-    <w:p>
-      <w:pPr>
-        <w:pStyle w:val="Standard"/>
-      </w:pPr>
-    </w:p>
-    <w:p>
-      <w:pPr>
-        <w:pStyle w:val="Standard"/>
-      </w:pPr>
-    </w:p>
-    <w:p>
-      <w:pPr>
-        <w:pStyle w:val="Standard"/>
-      </w:pPr>
-    </w:p>
-    <w:p>
-      <w:pPr>
-        <w:pStyle w:val="Standard"/>
-      </w:pPr>
     </w:p>
     <w:p>
       <w:pPr>
@@ -473,13 +794,8 @@
       <w:bookmarkStart w:id="2" w:name="_n8jvrnml41oj"/>
       <w:bookmarkEnd w:id="2"/>
       <w:r>
-        <w:t xml:space="preserve">I - Score </w:t>
-      </w:r>
-      <w:proofErr w:type="spellStart"/>
-      <w:r>
-        <w:t>Lighthouse</w:t>
-      </w:r>
-      <w:proofErr w:type="spellEnd"/>
+        <w:t>I - Score Lighthouse</w:t>
+      </w:r>
     </w:p>
     <w:p>
       <w:pPr>
@@ -488,15 +804,7 @@
       <w:bookmarkStart w:id="3" w:name="_pqxxvr9fkvmb"/>
       <w:bookmarkEnd w:id="3"/>
       <w:r>
-        <w:t xml:space="preserve">Score </w:t>
-      </w:r>
-      <w:proofErr w:type="spellStart"/>
-      <w:r>
-        <w:t>Lighthouse</w:t>
-      </w:r>
-      <w:proofErr w:type="spellEnd"/>
-      <w:r>
-        <w:t xml:space="preserve"> avant optimisation</w:t>
+        <w:t>Score Lighthouse avant optimisation</w:t>
       </w:r>
     </w:p>
     <w:p>
@@ -564,55 +872,73 @@
       <w:bookmarkStart w:id="4" w:name="_2639sr7sbrhx"/>
       <w:bookmarkEnd w:id="4"/>
       <w:r>
-        <w:t xml:space="preserve">Score </w:t>
-      </w:r>
-      <w:proofErr w:type="spellStart"/>
-      <w:r>
-        <w:t>Lighthouse</w:t>
-      </w:r>
-      <w:proofErr w:type="spellEnd"/>
-      <w:r>
-        <w:t xml:space="preserve"> après optimisation</w:t>
-      </w:r>
-    </w:p>
-    <w:p>
-      <w:pPr>
-        <w:pStyle w:val="Standard"/>
-      </w:pPr>
-      <w:r>
-        <w:t>[</w:t>
-      </w:r>
-      <w:r>
-        <w:rPr>
-          <w:i/>
-        </w:rPr>
-        <w:t xml:space="preserve">Insérer ici une capture des scores </w:t>
-      </w:r>
-      <w:proofErr w:type="spellStart"/>
-      <w:r>
-        <w:rPr>
-          <w:i/>
-        </w:rPr>
-        <w:t>Lighthouse</w:t>
-      </w:r>
-      <w:proofErr w:type="spellEnd"/>
-      <w:r>
-        <w:rPr>
-          <w:i/>
-        </w:rPr>
-        <w:t xml:space="preserve"> après optimisation</w:t>
-      </w:r>
-      <w:r>
-        <w:t>]</w:t>
+        <w:t>Score Lighthouse après optimisation</w:t>
       </w:r>
     </w:p>
     <w:p>
       <w:pPr>
         <w:pStyle w:val="Titre1"/>
+        <w:rPr>
+          <w:sz w:val="22"/>
+          <w:szCs w:val="22"/>
+        </w:rPr>
       </w:pPr>
       <w:bookmarkStart w:id="5" w:name="_75j88ale97cb"/>
       <w:bookmarkEnd w:id="5"/>
       <w:r>
+        <w:rPr>
+          <w:sz w:val="22"/>
+          <w:szCs w:val="22"/>
+        </w:rPr>
+        <w:drawing>
+          <wp:inline distT="0" distB="0" distL="0" distR="0" wp14:anchorId="5FCFB3F5" wp14:editId="6F678A32">
+            <wp:extent cx="5029902" cy="1467055"/>
+            <wp:effectExtent l="0" t="0" r="0" b="0"/>
+            <wp:docPr id="324039817" name="Image 1" descr="Une image contenant capture d’écran, Police, texte, cercle&#10;&#10;Description générée automatiquement"/>
+            <wp:cNvGraphicFramePr>
+              <a:graphicFrameLocks xmlns:a="http://schemas.openxmlformats.org/drawingml/2006/main" noChangeAspect="1"/>
+            </wp:cNvGraphicFramePr>
+            <a:graphic xmlns:a="http://schemas.openxmlformats.org/drawingml/2006/main">
+              <a:graphicData uri="http://schemas.openxmlformats.org/drawingml/2006/picture">
+                <pic:pic xmlns:pic="http://schemas.openxmlformats.org/drawingml/2006/picture">
+                  <pic:nvPicPr>
+                    <pic:cNvPr id="324039817" name="Image 1" descr="Une image contenant capture d’écran, Police, texte, cercle&#10;&#10;Description générée automatiquement"/>
+                    <pic:cNvPicPr/>
+                  </pic:nvPicPr>
+                  <pic:blipFill>
+                    <a:blip r:embed="rId8"/>
+                    <a:stretch>
+                      <a:fillRect/>
+                    </a:stretch>
+                  </pic:blipFill>
+                  <pic:spPr>
+                    <a:xfrm>
+                      <a:off x="0" y="0"/>
+                      <a:ext cx="5029902" cy="1467055"/>
+                    </a:xfrm>
+                    <a:prstGeom prst="rect">
+                      <a:avLst/>
+                    </a:prstGeom>
+                  </pic:spPr>
+                </pic:pic>
+              </a:graphicData>
+            </a:graphic>
+          </wp:inline>
+        </w:drawing>
+      </w:r>
+      <w:r>
+        <w:rPr>
+          <w:sz w:val="22"/>
+          <w:szCs w:val="22"/>
+        </w:rPr>
+        <w:t xml:space="preserve"> </w:t>
+      </w:r>
+    </w:p>
+    <w:p>
+      <w:pPr>
+        <w:pStyle w:val="Titre1"/>
+      </w:pPr>
+      <w:r>
         <w:t>II - Détails des optimisations et interventions effectuées</w:t>
       </w:r>
     </w:p>
@@ -637,7 +963,7 @@
         <w:rPr>
           <w:i/>
         </w:rPr>
-        <w:t>XX</w:t>
+        <w:t>14</w:t>
       </w:r>
       <w:r>
         <w:t xml:space="preserve"> images pour un poids total de </w:t>
@@ -646,10 +972,10 @@
         <w:rPr>
           <w:i/>
         </w:rPr>
-        <w:t>XX </w:t>
-      </w:r>
-      <w:r>
-        <w:t>MB. Nous avons effectué les modifications suivantes aux images :</w:t>
+        <w:t>29,4 Mo</w:t>
+      </w:r>
+      <w:r>
+        <w:t>. Nous avons effectué les modifications suivantes aux images :</w:t>
       </w:r>
     </w:p>
     <w:p>
@@ -661,7 +987,7 @@
         </w:numPr>
       </w:pPr>
       <w:r>
-        <w:t>…</w:t>
+        <w:t>Modification de la taille des images en 440/X ou X/440 pour les images du Portfolio</w:t>
       </w:r>
     </w:p>
     <w:p>
@@ -673,7 +999,7 @@
         </w:numPr>
       </w:pPr>
       <w:r>
-        <w:t>…</w:t>
+        <w:t xml:space="preserve">Modification de la taille des images en 1903/880 pour les images du carrousel </w:t>
       </w:r>
     </w:p>
     <w:p>
@@ -685,7 +1011,19 @@
         </w:numPr>
       </w:pPr>
       <w:r>
-        <w:t>…</w:t>
+        <w:t>Conversion de toutes les images du format JPG en WEBP</w:t>
+      </w:r>
+    </w:p>
+    <w:p>
+      <w:pPr>
+        <w:pStyle w:val="Standard"/>
+        <w:numPr>
+          <w:ilvl w:val="0"/>
+          <w:numId w:val="1"/>
+        </w:numPr>
+      </w:pPr>
+      <w:r>
+        <w:t>Ajout des « alt » sur toutes les images</w:t>
       </w:r>
     </w:p>
     <w:p>
@@ -699,16 +1037,22 @@
         <w:rPr>
           <w:i/>
         </w:rPr>
-        <w:t>XX </w:t>
-      </w:r>
-      <w:r>
-        <w:t xml:space="preserve">MB, soit un gain de </w:t>
+        <w:t>1,03 Mo</w:t>
+      </w:r>
+      <w:r>
+        <w:t xml:space="preserve">, soit un gain de </w:t>
       </w:r>
       <w:r>
         <w:rPr>
           <w:i/>
         </w:rPr>
-        <w:t>XX </w:t>
+        <w:t>96,5</w:t>
+      </w:r>
+      <w:r>
+        <w:rPr>
+          <w:i/>
+        </w:rPr>
+        <w:t> </w:t>
       </w:r>
       <w:r>
         <w:t>%.</w:t>
@@ -721,7 +1065,500 @@
       <w:bookmarkStart w:id="7" w:name="_xkbpxkl6umhk"/>
       <w:bookmarkEnd w:id="7"/>
       <w:r>
-        <w:t>2 - …</w:t>
+        <w:t xml:space="preserve">2 </w:t>
+      </w:r>
+      <w:r>
+        <w:t>–</w:t>
+      </w:r>
+      <w:r>
+        <w:t xml:space="preserve"> </w:t>
+      </w:r>
+      <w:r>
+        <w:t>Les fichiers Bootstrap</w:t>
+      </w:r>
+    </w:p>
+    <w:p>
+      <w:pPr>
+        <w:pStyle w:val="Standard"/>
+      </w:pPr>
+      <w:r>
+        <w:t>Le projet comporte originellement 8 fichiers Bootstrap pour un poids total de 2,29Mo nous avons effectué les modifications suivantes aux fichiers :</w:t>
+      </w:r>
+    </w:p>
+    <w:p>
+      <w:pPr>
+        <w:pStyle w:val="Standard"/>
+        <w:numPr>
+          <w:ilvl w:val="0"/>
+          <w:numId w:val="5"/>
+        </w:numPr>
+      </w:pPr>
+      <w:r>
+        <w:t xml:space="preserve">Suppression de la quasi-totalité des fichiers à l’exception de Bootstrap </w:t>
+      </w:r>
+      <w:proofErr w:type="spellStart"/>
+      <w:r>
+        <w:t>css</w:t>
+      </w:r>
+      <w:proofErr w:type="spellEnd"/>
+      <w:r>
+        <w:t xml:space="preserve"> et bootstrap.bundle.js</w:t>
+      </w:r>
+    </w:p>
+    <w:p>
+      <w:pPr>
+        <w:pStyle w:val="Standard"/>
+      </w:pPr>
+      <w:r>
+        <w:t>Après les modifications, le poids total des</w:t>
+      </w:r>
+      <w:r>
+        <w:t xml:space="preserve"> fichiers est de 423 Ko, soit un gain de 81,9%</w:t>
+      </w:r>
+    </w:p>
+    <w:p>
+      <w:pPr>
+        <w:pStyle w:val="Standard"/>
+      </w:pPr>
+    </w:p>
+    <w:p>
+      <w:pPr>
+        <w:pStyle w:val="Standard"/>
+      </w:pPr>
+    </w:p>
+    <w:p>
+      <w:pPr>
+        <w:pStyle w:val="Standard"/>
+        <w:rPr>
+          <w:sz w:val="32"/>
+          <w:szCs w:val="32"/>
+        </w:rPr>
+      </w:pPr>
+      <w:r>
+        <w:rPr>
+          <w:sz w:val="32"/>
+          <w:szCs w:val="32"/>
+        </w:rPr>
+        <w:t>3 – Modification HTML et CSS</w:t>
+      </w:r>
+    </w:p>
+    <w:p>
+      <w:pPr>
+        <w:pStyle w:val="Standard"/>
+        <w:numPr>
+          <w:ilvl w:val="0"/>
+          <w:numId w:val="5"/>
+        </w:numPr>
+        <w:rPr>
+          <w:iCs/>
+        </w:rPr>
+      </w:pPr>
+      <w:r>
+        <w:rPr>
+          <w:iCs/>
+        </w:rPr>
+        <w:t>Ajout d’une balise &lt;</w:t>
+      </w:r>
+      <w:proofErr w:type="spellStart"/>
+      <w:r>
+        <w:rPr>
+          <w:iCs/>
+        </w:rPr>
+        <w:t>title</w:t>
+      </w:r>
+      <w:proofErr w:type="spellEnd"/>
+      <w:r>
+        <w:rPr>
+          <w:iCs/>
+        </w:rPr>
+        <w:t>&gt;</w:t>
+      </w:r>
+    </w:p>
+    <w:p>
+      <w:pPr>
+        <w:pStyle w:val="Standard"/>
+        <w:numPr>
+          <w:ilvl w:val="0"/>
+          <w:numId w:val="5"/>
+        </w:numPr>
+        <w:rPr>
+          <w:iCs/>
+        </w:rPr>
+      </w:pPr>
+      <w:r>
+        <w:rPr>
+          <w:iCs/>
+        </w:rPr>
+        <w:t xml:space="preserve">Ajout de l’attribut </w:t>
+      </w:r>
+      <w:proofErr w:type="spellStart"/>
+      <w:r>
+        <w:rPr>
+          <w:iCs/>
+        </w:rPr>
+        <w:t>lang</w:t>
+      </w:r>
+      <w:proofErr w:type="spellEnd"/>
+      <w:r>
+        <w:rPr>
+          <w:iCs/>
+        </w:rPr>
+        <w:t>= ‘’</w:t>
+      </w:r>
+      <w:proofErr w:type="spellStart"/>
+      <w:r>
+        <w:rPr>
+          <w:iCs/>
+        </w:rPr>
+        <w:t>fr-FR</w:t>
+      </w:r>
+      <w:proofErr w:type="spellEnd"/>
+      <w:r>
+        <w:rPr>
+          <w:iCs/>
+        </w:rPr>
+        <w:t>’’</w:t>
+      </w:r>
+    </w:p>
+    <w:p>
+      <w:pPr>
+        <w:pStyle w:val="Standard"/>
+        <w:numPr>
+          <w:ilvl w:val="0"/>
+          <w:numId w:val="5"/>
+        </w:numPr>
+        <w:rPr>
+          <w:iCs/>
+        </w:rPr>
+      </w:pPr>
+      <w:r>
+        <w:rPr>
+          <w:iCs/>
+        </w:rPr>
+        <w:t>Ajout de l’attribut for= ‘’ ’’ pour chaque label</w:t>
+      </w:r>
+    </w:p>
+    <w:p>
+      <w:pPr>
+        <w:pStyle w:val="Standard"/>
+        <w:numPr>
+          <w:ilvl w:val="0"/>
+          <w:numId w:val="5"/>
+        </w:numPr>
+        <w:rPr>
+          <w:iCs/>
+        </w:rPr>
+      </w:pPr>
+      <w:r>
+        <w:rPr>
+          <w:iCs/>
+        </w:rPr>
+        <w:t>Restructuration des balises &lt;h2&gt; et &lt;h3&gt; car les balise &lt;h3&gt; et &lt;h6&gt; était utilisé à la place</w:t>
+      </w:r>
+    </w:p>
+    <w:p>
+      <w:pPr>
+        <w:pStyle w:val="Standard"/>
+        <w:numPr>
+          <w:ilvl w:val="0"/>
+          <w:numId w:val="5"/>
+        </w:numPr>
+        <w:rPr>
+          <w:iCs/>
+        </w:rPr>
+      </w:pPr>
+      <w:r>
+        <w:rPr>
+          <w:iCs/>
+        </w:rPr>
+        <w:t>Ajout d’attribut alt= ‘’ ‘’ pour chaque image</w:t>
+      </w:r>
+    </w:p>
+    <w:p>
+      <w:pPr>
+        <w:pStyle w:val="Standard"/>
+        <w:numPr>
+          <w:ilvl w:val="0"/>
+          <w:numId w:val="5"/>
+        </w:numPr>
+      </w:pPr>
+      <w:r>
+        <w:t xml:space="preserve">Ajout d’une balise </w:t>
+      </w:r>
+      <w:proofErr w:type="spellStart"/>
+      <w:r>
+        <w:t>meta</w:t>
+      </w:r>
+      <w:proofErr w:type="spellEnd"/>
+      <w:r>
+        <w:t xml:space="preserve"> description </w:t>
+      </w:r>
+    </w:p>
+    <w:p>
+      <w:pPr>
+        <w:pStyle w:val="Standard"/>
+        <w:numPr>
+          <w:ilvl w:val="0"/>
+          <w:numId w:val="5"/>
+        </w:numPr>
+      </w:pPr>
+      <w:r>
+        <w:t xml:space="preserve">Ajout des balises </w:t>
+      </w:r>
+      <w:proofErr w:type="spellStart"/>
+      <w:r>
+        <w:t>meta</w:t>
+      </w:r>
+      <w:proofErr w:type="spellEnd"/>
+      <w:r>
+        <w:t xml:space="preserve"> pour Twitter </w:t>
+      </w:r>
+      <w:proofErr w:type="spellStart"/>
+      <w:r>
+        <w:t>Cards</w:t>
+      </w:r>
+      <w:proofErr w:type="spellEnd"/>
+      <w:r>
+        <w:t xml:space="preserve"> et Open Graph </w:t>
+      </w:r>
+    </w:p>
+    <w:p>
+      <w:pPr>
+        <w:pStyle w:val="Standard"/>
+        <w:numPr>
+          <w:ilvl w:val="0"/>
+          <w:numId w:val="5"/>
+        </w:numPr>
+      </w:pPr>
+      <w:r>
+        <w:t xml:space="preserve">Modification des couleurs de ses boutons en </w:t>
+      </w:r>
+      <w:proofErr w:type="spellStart"/>
+      <w:r>
+        <w:t>css</w:t>
+      </w:r>
+      <w:proofErr w:type="spellEnd"/>
+      <w:r>
+        <w:t xml:space="preserve"> ligne 110</w:t>
+      </w:r>
+    </w:p>
+    <w:p>
+      <w:pPr>
+        <w:pStyle w:val="Standard"/>
+      </w:pPr>
+    </w:p>
+    <w:p>
+      <w:pPr>
+        <w:pStyle w:val="Standard"/>
+        <w:rPr>
+          <w:sz w:val="32"/>
+          <w:szCs w:val="32"/>
+        </w:rPr>
+      </w:pPr>
+      <w:r>
+        <w:rPr>
+          <w:sz w:val="32"/>
+          <w:szCs w:val="32"/>
+        </w:rPr>
+        <w:t>4</w:t>
+      </w:r>
+      <w:r>
+        <w:rPr>
+          <w:sz w:val="32"/>
+          <w:szCs w:val="32"/>
+        </w:rPr>
+        <w:t xml:space="preserve"> </w:t>
+      </w:r>
+      <w:r>
+        <w:rPr>
+          <w:sz w:val="32"/>
+          <w:szCs w:val="32"/>
+        </w:rPr>
+        <w:t>–</w:t>
+      </w:r>
+      <w:r>
+        <w:rPr>
+          <w:sz w:val="32"/>
+          <w:szCs w:val="32"/>
+        </w:rPr>
+        <w:t xml:space="preserve"> </w:t>
+      </w:r>
+      <w:r>
+        <w:rPr>
+          <w:sz w:val="32"/>
+          <w:szCs w:val="32"/>
+        </w:rPr>
+        <w:t>M</w:t>
+      </w:r>
+      <w:r>
+        <w:rPr>
+          <w:sz w:val="32"/>
+          <w:szCs w:val="32"/>
+        </w:rPr>
+        <w:t>odification Fichier JavaScript</w:t>
+      </w:r>
+    </w:p>
+    <w:p>
+      <w:pPr>
+        <w:pStyle w:val="Standard"/>
+      </w:pPr>
+      <w:r>
+        <w:t xml:space="preserve">Le Fichier maugallery.js étant le fichier dans lequel les fonctions </w:t>
+      </w:r>
+      <w:r>
+        <w:t>ont</w:t>
+      </w:r>
+      <w:r>
+        <w:t xml:space="preserve"> été </w:t>
+      </w:r>
+      <w:r>
+        <w:t>créé</w:t>
+      </w:r>
+      <w:r>
+        <w:t xml:space="preserve"> pour le site </w:t>
+      </w:r>
+      <w:r>
+        <w:t>des modifications</w:t>
+      </w:r>
+      <w:r>
+        <w:t xml:space="preserve"> on était effectuées pour que la modale fonctionne correctement</w:t>
+      </w:r>
+    </w:p>
+    <w:p>
+      <w:pPr>
+        <w:pStyle w:val="Standard"/>
+        <w:numPr>
+          <w:ilvl w:val="0"/>
+          <w:numId w:val="6"/>
+        </w:numPr>
+      </w:pPr>
+      <w:r>
+        <w:t xml:space="preserve">Pour la fonction </w:t>
+      </w:r>
+      <w:proofErr w:type="spellStart"/>
+      <w:r>
+        <w:t>prevImage</w:t>
+      </w:r>
+      <w:proofErr w:type="spellEnd"/>
+      <w:r>
+        <w:t>, ligne 129 « </w:t>
+      </w:r>
+      <w:proofErr w:type="spellStart"/>
+      <w:r>
+        <w:t>span</w:t>
+      </w:r>
+      <w:proofErr w:type="spellEnd"/>
+      <w:r>
+        <w:t xml:space="preserve"> » a été remplacé par </w:t>
+      </w:r>
+      <w:proofErr w:type="spellStart"/>
+      <w:r>
+        <w:t>button</w:t>
+      </w:r>
+      <w:proofErr w:type="spellEnd"/>
+      <w:r>
+        <w:t xml:space="preserve"> pour concorder les</w:t>
+      </w:r>
+      <w:r>
+        <w:t xml:space="preserve"> </w:t>
+      </w:r>
+      <w:r>
+        <w:t>modification ligne</w:t>
+      </w:r>
+      <w:r>
+        <w:t xml:space="preserve"> </w:t>
+      </w:r>
+      <w:r>
+        <w:t>223</w:t>
+      </w:r>
+    </w:p>
+    <w:p>
+      <w:pPr>
+        <w:pStyle w:val="Standard"/>
+        <w:numPr>
+          <w:ilvl w:val="0"/>
+          <w:numId w:val="6"/>
+        </w:numPr>
+      </w:pPr>
+      <w:r>
+        <w:t xml:space="preserve">Pour la fonction </w:t>
+      </w:r>
+      <w:proofErr w:type="spellStart"/>
+      <w:r>
+        <w:t>nextImage</w:t>
+      </w:r>
+      <w:proofErr w:type="spellEnd"/>
+      <w:r>
+        <w:t>, ligne 168 « </w:t>
+      </w:r>
+      <w:proofErr w:type="spellStart"/>
+      <w:r>
+        <w:t>span</w:t>
+      </w:r>
+      <w:proofErr w:type="spellEnd"/>
+      <w:r>
+        <w:t xml:space="preserve"> » a été remplacé par </w:t>
+      </w:r>
+      <w:proofErr w:type="spellStart"/>
+      <w:r>
+        <w:t>button</w:t>
+      </w:r>
+      <w:proofErr w:type="spellEnd"/>
+      <w:r>
+        <w:t xml:space="preserve"> pour concorder les modification ligne 223</w:t>
+      </w:r>
+    </w:p>
+    <w:p>
+      <w:pPr>
+        <w:pStyle w:val="Standard"/>
+        <w:numPr>
+          <w:ilvl w:val="0"/>
+          <w:numId w:val="6"/>
+        </w:numPr>
+      </w:pPr>
+      <w:r>
+        <w:t xml:space="preserve">Pour la fonction </w:t>
+      </w:r>
+      <w:proofErr w:type="spellStart"/>
+      <w:r>
+        <w:t>showItemTags</w:t>
+      </w:r>
+      <w:proofErr w:type="spellEnd"/>
+      <w:r>
+        <w:t>, ligne 223 et 226 « </w:t>
+      </w:r>
+      <w:proofErr w:type="spellStart"/>
+      <w:r>
+        <w:t>span</w:t>
+      </w:r>
+      <w:proofErr w:type="spellEnd"/>
+      <w:r>
+        <w:t xml:space="preserve"> a été remplacé par </w:t>
+      </w:r>
+      <w:proofErr w:type="spellStart"/>
+      <w:r>
+        <w:t>button</w:t>
+      </w:r>
+      <w:proofErr w:type="spellEnd"/>
+      <w:r>
+        <w:t xml:space="preserve"> pour concorder les modifications </w:t>
+      </w:r>
+      <w:proofErr w:type="spellStart"/>
+      <w:r>
+        <w:t>css</w:t>
+      </w:r>
+      <w:proofErr w:type="spellEnd"/>
+    </w:p>
+    <w:p>
+      <w:pPr>
+        <w:pStyle w:val="Standard"/>
+        <w:numPr>
+          <w:ilvl w:val="0"/>
+          <w:numId w:val="6"/>
+        </w:numPr>
+      </w:pPr>
+      <w:r>
+        <w:t>Ajout de l’itération ligne 157 et 195</w:t>
       </w:r>
     </w:p>
     <w:p>
@@ -751,6 +1588,7 @@
       <w:r>
         <w:rPr>
           <w:i/>
+          <w:noProof/>
         </w:rPr>
         <w:drawing>
           <wp:inline distT="0" distB="0" distL="0" distR="0" wp14:anchorId="70B1BCCC" wp14:editId="688CD942">
@@ -768,7 +1606,7 @@
                     <pic:cNvPicPr/>
                   </pic:nvPicPr>
                   <pic:blipFill>
-                    <a:blip r:embed="rId8"/>
+                    <a:blip r:embed="rId9"/>
                     <a:stretch>
                       <a:fillRect/>
                     </a:stretch>
@@ -806,6 +1644,7 @@
       <w:r>
         <w:rPr>
           <w:i/>
+          <w:noProof/>
         </w:rPr>
         <w:drawing>
           <wp:inline distT="0" distB="0" distL="0" distR="0" wp14:anchorId="349B7A3C" wp14:editId="49157293">
@@ -823,7 +1662,7 @@
                     <pic:cNvPicPr/>
                   </pic:nvPicPr>
                   <pic:blipFill>
-                    <a:blip r:embed="rId9"/>
+                    <a:blip r:embed="rId10"/>
                     <a:stretch>
                       <a:fillRect/>
                     </a:stretch>
@@ -858,26 +1697,26 @@
       <w:pPr>
         <w:pStyle w:val="Standard"/>
         <w:rPr>
-          <w:i/>
-        </w:rPr>
-      </w:pPr>
-      <w:r>
-        <w:rPr>
-          <w:i/>
+          <w:iCs/>
+        </w:rPr>
+      </w:pPr>
+      <w:r>
+        <w:rPr>
+          <w:iCs/>
         </w:rPr>
         <w:t>Ajout d’une balise &lt;</w:t>
       </w:r>
       <w:proofErr w:type="spellStart"/>
       <w:r>
         <w:rPr>
-          <w:i/>
+          <w:iCs/>
         </w:rPr>
         <w:t>title</w:t>
       </w:r>
       <w:proofErr w:type="spellEnd"/>
       <w:r>
         <w:rPr>
-          <w:i/>
+          <w:iCs/>
         </w:rPr>
         <w:t>&gt;</w:t>
       </w:r>
@@ -886,40 +1725,40 @@
       <w:pPr>
         <w:pStyle w:val="Standard"/>
         <w:rPr>
-          <w:i/>
-        </w:rPr>
-      </w:pPr>
-      <w:r>
-        <w:rPr>
-          <w:i/>
+          <w:iCs/>
+        </w:rPr>
+      </w:pPr>
+      <w:r>
+        <w:rPr>
+          <w:iCs/>
         </w:rPr>
         <w:t xml:space="preserve">Ajout de l’attribut </w:t>
       </w:r>
       <w:proofErr w:type="spellStart"/>
       <w:r>
         <w:rPr>
-          <w:i/>
+          <w:iCs/>
         </w:rPr>
         <w:t>lang</w:t>
       </w:r>
       <w:proofErr w:type="spellEnd"/>
       <w:r>
         <w:rPr>
-          <w:i/>
+          <w:iCs/>
         </w:rPr>
         <w:t>= ‘’</w:t>
       </w:r>
       <w:proofErr w:type="spellStart"/>
       <w:r>
         <w:rPr>
-          <w:i/>
+          <w:iCs/>
         </w:rPr>
         <w:t>fr-FR</w:t>
       </w:r>
       <w:proofErr w:type="spellEnd"/>
       <w:r>
         <w:rPr>
-          <w:i/>
+          <w:iCs/>
         </w:rPr>
         <w:t>’’</w:t>
       </w:r>
@@ -928,12 +1767,12 @@
       <w:pPr>
         <w:pStyle w:val="Standard"/>
         <w:rPr>
-          <w:i/>
-        </w:rPr>
-      </w:pPr>
-      <w:r>
-        <w:rPr>
-          <w:i/>
+          <w:iCs/>
+        </w:rPr>
+      </w:pPr>
+      <w:r>
+        <w:rPr>
+          <w:iCs/>
         </w:rPr>
         <w:t>Ajout de l’attribut for= ‘’ ’’ pour chaque label</w:t>
       </w:r>
@@ -942,34 +1781,30 @@
       <w:pPr>
         <w:pStyle w:val="Standard"/>
         <w:rPr>
-          <w:i/>
-        </w:rPr>
-      </w:pPr>
-      <w:proofErr w:type="spellStart"/>
-      <w:r>
-        <w:rPr>
-          <w:i/>
-        </w:rPr>
-        <w:t>Restucturation</w:t>
-      </w:r>
-      <w:proofErr w:type="spellEnd"/>
-      <w:r>
-        <w:rPr>
-          <w:i/>
+          <w:iCs/>
+        </w:rPr>
+      </w:pPr>
+      <w:r>
+        <w:rPr>
+          <w:iCs/>
+        </w:rPr>
+        <w:t>Restructuration</w:t>
+      </w:r>
+      <w:r>
+        <w:rPr>
+          <w:iCs/>
         </w:rPr>
         <w:t xml:space="preserve"> </w:t>
       </w:r>
-      <w:proofErr w:type="gramStart"/>
-      <w:r>
-        <w:rPr>
-          <w:i/>
-        </w:rPr>
-        <w:t>des balise</w:t>
-      </w:r>
-      <w:proofErr w:type="gramEnd"/>
-      <w:r>
-        <w:rPr>
-          <w:i/>
+      <w:r>
+        <w:rPr>
+          <w:iCs/>
+        </w:rPr>
+        <w:t>des balises</w:t>
+      </w:r>
+      <w:r>
+        <w:rPr>
+          <w:iCs/>
         </w:rPr>
         <w:t xml:space="preserve"> &lt;h2&gt; et &lt;h3&gt; car les balise &lt;h3&gt; et &lt;h6&gt; était utilisé à la place</w:t>
       </w:r>
@@ -977,21 +1812,22 @@
     <w:p>
       <w:pPr>
         <w:pStyle w:val="Standard"/>
-      </w:pPr>
-      <w:r>
-        <w:rPr>
-          <w:i/>
+        <w:rPr>
+          <w:iCs/>
+        </w:rPr>
+      </w:pPr>
+      <w:r>
+        <w:rPr>
+          <w:iCs/>
         </w:rPr>
         <w:t xml:space="preserve">Ajout d’attribut alt= ‘’ ‘’ pour chaque </w:t>
       </w:r>
-      <w:proofErr w:type="gramStart"/>
-      <w:r>
-        <w:rPr>
-          <w:i/>
-        </w:rPr>
-        <w:t>images</w:t>
-      </w:r>
-      <w:proofErr w:type="gramEnd"/>
+      <w:r>
+        <w:rPr>
+          <w:iCs/>
+        </w:rPr>
+        <w:t>image</w:t>
+      </w:r>
     </w:p>
     <w:p>
       <w:pPr>
@@ -1026,6 +1862,318 @@
       <w:pPr>
         <w:pStyle w:val="Standard"/>
       </w:pPr>
+      <w:r>
+        <w:tab/>
+        <w:t>Les filtres ont été modifié comment demander. Voir cahier de recette</w:t>
+      </w:r>
+    </w:p>
+    <w:p>
+      <w:pPr>
+        <w:pStyle w:val="Standard"/>
+      </w:pPr>
+      <w:r>
+        <w:tab/>
+        <w:t xml:space="preserve">Les boutons de la modale permettent </w:t>
+      </w:r>
+      <w:r>
+        <w:t>désormais</w:t>
+      </w:r>
+      <w:r>
+        <w:t xml:space="preserve"> le défilement des images. </w:t>
+      </w:r>
+      <w:r>
+        <w:t>Voir cahier de recette</w:t>
+      </w:r>
+    </w:p>
+    <w:p>
+      <w:pPr>
+        <w:pStyle w:val="Titre2"/>
+        <w:rPr>
+          <w:color w:val="000000"/>
+        </w:rPr>
+      </w:pPr>
+      <w:r>
+        <w:t>2</w:t>
+      </w:r>
+      <w:r>
+        <w:t xml:space="preserve"> –</w:t>
+      </w:r>
+      <w:hyperlink w:anchor="_xkbpxkl6umhk" w:history="1">
+        <w:r>
+          <w:rPr>
+            <w:color w:val="000000"/>
+          </w:rPr>
+          <w:t xml:space="preserve"> </w:t>
+        </w:r>
+        <w:r>
+          <w:rPr>
+            <w:color w:val="000000"/>
+          </w:rPr>
+          <w:t>Ajout du référencement local</w:t>
+        </w:r>
+      </w:hyperlink>
+    </w:p>
+    <w:p>
+      <w:pPr>
+        <w:pStyle w:val="Standard"/>
+      </w:pPr>
+      <w:r>
+        <w:tab/>
+      </w:r>
+      <w:r>
+        <w:t xml:space="preserve">Le projet de comprenant pas de référencement local d’origine, celui-ci a été ajouter dans le </w:t>
+      </w:r>
+      <w:proofErr w:type="spellStart"/>
+      <w:r>
+        <w:t>footer</w:t>
+      </w:r>
+      <w:proofErr w:type="spellEnd"/>
+    </w:p>
+    <w:p>
+      <w:pPr>
+        <w:pStyle w:val="Standard"/>
+      </w:pPr>
+      <w:r>
+        <w:drawing>
+          <wp:inline distT="0" distB="0" distL="0" distR="0" wp14:anchorId="2CCD96E7" wp14:editId="64312C9F">
+            <wp:extent cx="5658640" cy="3200847"/>
+            <wp:effectExtent l="0" t="0" r="0" b="0"/>
+            <wp:docPr id="1438901138" name="Image 1" descr="Une image contenant texte, capture d’écran, Police&#10;&#10;Description générée automatiquement"/>
+            <wp:cNvGraphicFramePr>
+              <a:graphicFrameLocks xmlns:a="http://schemas.openxmlformats.org/drawingml/2006/main" noChangeAspect="1"/>
+            </wp:cNvGraphicFramePr>
+            <a:graphic xmlns:a="http://schemas.openxmlformats.org/drawingml/2006/main">
+              <a:graphicData uri="http://schemas.openxmlformats.org/drawingml/2006/picture">
+                <pic:pic xmlns:pic="http://schemas.openxmlformats.org/drawingml/2006/picture">
+                  <pic:nvPicPr>
+                    <pic:cNvPr id="1438901138" name="Image 1" descr="Une image contenant texte, capture d’écran, Police&#10;&#10;Description générée automatiquement"/>
+                    <pic:cNvPicPr/>
+                  </pic:nvPicPr>
+                  <pic:blipFill>
+                    <a:blip r:embed="rId11"/>
+                    <a:stretch>
+                      <a:fillRect/>
+                    </a:stretch>
+                  </pic:blipFill>
+                  <pic:spPr>
+                    <a:xfrm>
+                      <a:off x="0" y="0"/>
+                      <a:ext cx="5658640" cy="3200847"/>
+                    </a:xfrm>
+                    <a:prstGeom prst="rect">
+                      <a:avLst/>
+                    </a:prstGeom>
+                  </pic:spPr>
+                </pic:pic>
+              </a:graphicData>
+            </a:graphic>
+          </wp:inline>
+        </w:drawing>
+      </w:r>
+    </w:p>
+    <w:p>
+      <w:pPr>
+        <w:pStyle w:val="Standard"/>
+        <w:rPr>
+          <w:color w:val="000000"/>
+          <w:sz w:val="32"/>
+          <w:szCs w:val="32"/>
+        </w:rPr>
+      </w:pPr>
+      <w:r>
+        <w:rPr>
+          <w:color w:val="000000"/>
+          <w:sz w:val="32"/>
+          <w:szCs w:val="32"/>
+        </w:rPr>
+        <w:t xml:space="preserve">3 - Ajout des </w:t>
+      </w:r>
+      <w:proofErr w:type="spellStart"/>
+      <w:r>
+        <w:rPr>
+          <w:color w:val="000000"/>
+          <w:sz w:val="32"/>
+          <w:szCs w:val="32"/>
+        </w:rPr>
+        <w:t>meta</w:t>
+      </w:r>
+      <w:r>
+        <w:rPr>
+          <w:color w:val="000000"/>
+          <w:sz w:val="32"/>
+          <w:szCs w:val="32"/>
+        </w:rPr>
+        <w:t>s</w:t>
+      </w:r>
+      <w:proofErr w:type="spellEnd"/>
+      <w:r>
+        <w:rPr>
+          <w:color w:val="000000"/>
+          <w:sz w:val="32"/>
+          <w:szCs w:val="32"/>
+        </w:rPr>
+        <w:t xml:space="preserve"> </w:t>
+      </w:r>
+      <w:proofErr w:type="spellStart"/>
+      <w:r>
+        <w:rPr>
+          <w:color w:val="000000"/>
+          <w:sz w:val="32"/>
+          <w:szCs w:val="32"/>
+        </w:rPr>
+        <w:t>OpenGraph</w:t>
+      </w:r>
+      <w:proofErr w:type="spellEnd"/>
+      <w:r>
+        <w:rPr>
+          <w:color w:val="000000"/>
+          <w:sz w:val="32"/>
+          <w:szCs w:val="32"/>
+        </w:rPr>
+        <w:t xml:space="preserve"> et twitter </w:t>
+      </w:r>
+      <w:proofErr w:type="spellStart"/>
+      <w:r>
+        <w:rPr>
+          <w:color w:val="000000"/>
+          <w:sz w:val="32"/>
+          <w:szCs w:val="32"/>
+        </w:rPr>
+        <w:t>Cards</w:t>
+      </w:r>
+      <w:proofErr w:type="spellEnd"/>
+    </w:p>
+    <w:p>
+      <w:pPr>
+        <w:pStyle w:val="Standard"/>
+        <w:rPr>
+          <w:color w:val="000000"/>
+          <w:sz w:val="20"/>
+          <w:szCs w:val="20"/>
+        </w:rPr>
+      </w:pPr>
+      <w:r>
+        <w:rPr>
+          <w:color w:val="000000"/>
+          <w:sz w:val="32"/>
+          <w:szCs w:val="32"/>
+        </w:rPr>
+        <w:tab/>
+      </w:r>
+      <w:r>
+        <w:rPr>
+          <w:color w:val="000000"/>
+          <w:sz w:val="20"/>
+          <w:szCs w:val="20"/>
+        </w:rPr>
+        <w:t>Le pro</w:t>
+      </w:r>
+      <w:r>
+        <w:rPr>
+          <w:color w:val="000000"/>
+          <w:sz w:val="20"/>
+          <w:szCs w:val="20"/>
+        </w:rPr>
+        <w:t xml:space="preserve">jet n’ayant pas de </w:t>
+      </w:r>
+      <w:proofErr w:type="spellStart"/>
+      <w:r>
+        <w:rPr>
+          <w:color w:val="000000"/>
+          <w:sz w:val="20"/>
+          <w:szCs w:val="20"/>
+        </w:rPr>
+        <w:t>metas</w:t>
+      </w:r>
+      <w:proofErr w:type="spellEnd"/>
+      <w:r>
+        <w:rPr>
+          <w:color w:val="000000"/>
+          <w:sz w:val="20"/>
+          <w:szCs w:val="20"/>
+        </w:rPr>
+        <w:t xml:space="preserve"> de réseau social, ceux-ci ont été ajouté dans le &lt;</w:t>
+      </w:r>
+      <w:proofErr w:type="spellStart"/>
+      <w:r>
+        <w:rPr>
+          <w:color w:val="000000"/>
+          <w:sz w:val="20"/>
+          <w:szCs w:val="20"/>
+        </w:rPr>
+        <w:t>head</w:t>
+      </w:r>
+      <w:proofErr w:type="spellEnd"/>
+      <w:r>
+        <w:rPr>
+          <w:color w:val="000000"/>
+          <w:sz w:val="20"/>
+          <w:szCs w:val="20"/>
+        </w:rPr>
+        <w:t>&gt;. Voir cahier de recette</w:t>
+      </w:r>
+    </w:p>
+    <w:p>
+      <w:pPr>
+        <w:pStyle w:val="Standard"/>
+        <w:rPr>
+          <w:sz w:val="20"/>
+          <w:szCs w:val="20"/>
+        </w:rPr>
+      </w:pPr>
+      <w:r>
+        <w:rPr>
+          <w:sz w:val="20"/>
+          <w:szCs w:val="20"/>
+        </w:rPr>
+        <w:drawing>
+          <wp:inline distT="0" distB="0" distL="0" distR="0" wp14:anchorId="2E96103B" wp14:editId="7340E162">
+            <wp:extent cx="11622122" cy="2896004"/>
+            <wp:effectExtent l="0" t="0" r="0" b="0"/>
+            <wp:docPr id="1439253313" name="Image 1" descr="Une image contenant texte, capture d’écran, Police&#10;&#10;Description générée automatiquement"/>
+            <wp:cNvGraphicFramePr>
+              <a:graphicFrameLocks xmlns:a="http://schemas.openxmlformats.org/drawingml/2006/main" noChangeAspect="1"/>
+            </wp:cNvGraphicFramePr>
+            <a:graphic xmlns:a="http://schemas.openxmlformats.org/drawingml/2006/main">
+              <a:graphicData uri="http://schemas.openxmlformats.org/drawingml/2006/picture">
+                <pic:pic xmlns:pic="http://schemas.openxmlformats.org/drawingml/2006/picture">
+                  <pic:nvPicPr>
+                    <pic:cNvPr id="1439253313" name="Image 1" descr="Une image contenant texte, capture d’écran, Police&#10;&#10;Description générée automatiquement"/>
+                    <pic:cNvPicPr/>
+                  </pic:nvPicPr>
+                  <pic:blipFill>
+                    <a:blip r:embed="rId12"/>
+                    <a:stretch>
+                      <a:fillRect/>
+                    </a:stretch>
+                  </pic:blipFill>
+                  <pic:spPr>
+                    <a:xfrm>
+                      <a:off x="0" y="0"/>
+                      <a:ext cx="11622122" cy="2896004"/>
+                    </a:xfrm>
+                    <a:prstGeom prst="rect">
+                      <a:avLst/>
+                    </a:prstGeom>
+                  </pic:spPr>
+                </pic:pic>
+              </a:graphicData>
+            </a:graphic>
+          </wp:inline>
+        </w:drawing>
+      </w:r>
+      <w:r>
+        <w:rPr>
+          <w:sz w:val="20"/>
+          <w:szCs w:val="20"/>
+        </w:rPr>
+        <w:t xml:space="preserve"> </w:t>
+      </w:r>
+    </w:p>
+    <w:p>
+      <w:pPr>
+        <w:pStyle w:val="Standard"/>
+      </w:pPr>
     </w:p>
     <w:p>
       <w:pPr>
@@ -1052,7 +2200,7 @@
     </w:p>
     <w:tbl>
       <w:tblPr>
-        <w:tblW w:w="9465" w:type="dxa"/>
+        <w:tblW w:w="10198" w:type="dxa"/>
         <w:tblLayout w:type="fixed"/>
         <w:tblCellMar>
           <w:left w:w="10" w:type="dxa"/>
@@ -1061,12 +2209,12 @@
         <w:tblLook w:val="0000" w:firstRow="0" w:lastRow="0" w:firstColumn="0" w:lastColumn="0" w:noHBand="0" w:noVBand="0"/>
       </w:tblPr>
       <w:tblGrid>
-        <w:gridCol w:w="301"/>
-        <w:gridCol w:w="2159"/>
-        <w:gridCol w:w="2116"/>
-        <w:gridCol w:w="1725"/>
-        <w:gridCol w:w="870"/>
-        <w:gridCol w:w="2294"/>
+        <w:gridCol w:w="300"/>
+        <w:gridCol w:w="2146"/>
+        <w:gridCol w:w="2107"/>
+        <w:gridCol w:w="2243"/>
+        <w:gridCol w:w="851"/>
+        <w:gridCol w:w="2551"/>
       </w:tblGrid>
       <w:tr>
         <w:trPr>
@@ -1106,7 +2254,7 @@
         </w:tc>
         <w:tc>
           <w:tcPr>
-            <w:tcW w:w="2159" w:type="dxa"/>
+            <w:tcW w:w="2146" w:type="dxa"/>
             <w:tcBorders>
               <w:top w:val="single" w:sz="6" w:space="0" w:color="CCCCCC"/>
               <w:left w:val="single" w:sz="6" w:space="0" w:color="CCCCCC"/>
@@ -1138,7 +2286,7 @@
         </w:tc>
         <w:tc>
           <w:tcPr>
-            <w:tcW w:w="2116" w:type="dxa"/>
+            <w:tcW w:w="2107" w:type="dxa"/>
             <w:tcBorders>
               <w:top w:val="single" w:sz="6" w:space="0" w:color="CCCCCC"/>
               <w:left w:val="single" w:sz="6" w:space="0" w:color="CCCCCC"/>
@@ -1170,7 +2318,7 @@
         </w:tc>
         <w:tc>
           <w:tcPr>
-            <w:tcW w:w="1725" w:type="dxa"/>
+            <w:tcW w:w="2243" w:type="dxa"/>
             <w:tcBorders>
               <w:top w:val="single" w:sz="6" w:space="0" w:color="CCCCCC"/>
               <w:left w:val="single" w:sz="6" w:space="0" w:color="CCCCCC"/>
@@ -1202,7 +2350,7 @@
         </w:tc>
         <w:tc>
           <w:tcPr>
-            <w:tcW w:w="870" w:type="dxa"/>
+            <w:tcW w:w="851" w:type="dxa"/>
             <w:tcBorders>
               <w:top w:val="single" w:sz="6" w:space="0" w:color="CCCCCC"/>
               <w:left w:val="single" w:sz="6" w:space="0" w:color="CCCCCC"/>
@@ -1234,7 +2382,7 @@
         </w:tc>
         <w:tc>
           <w:tcPr>
-            <w:tcW w:w="2294" w:type="dxa"/>
+            <w:tcW w:w="2551" w:type="dxa"/>
             <w:tcBorders>
               <w:top w:val="single" w:sz="6" w:space="0" w:color="CCCCCC"/>
               <w:left w:val="single" w:sz="6" w:space="0" w:color="CCCCCC"/>
@@ -1302,7 +2450,7 @@
         </w:tc>
         <w:tc>
           <w:tcPr>
-            <w:tcW w:w="2159" w:type="dxa"/>
+            <w:tcW w:w="2146" w:type="dxa"/>
             <w:tcBorders>
               <w:top w:val="single" w:sz="6" w:space="0" w:color="CCCCCC"/>
               <w:left w:val="single" w:sz="6" w:space="0" w:color="CCCCCC"/>
@@ -1336,7 +2484,7 @@
         </w:tc>
         <w:tc>
           <w:tcPr>
-            <w:tcW w:w="2116" w:type="dxa"/>
+            <w:tcW w:w="2107" w:type="dxa"/>
             <w:tcBorders>
               <w:top w:val="single" w:sz="6" w:space="0" w:color="CCCCCC"/>
               <w:left w:val="single" w:sz="6" w:space="0" w:color="CCCCCC"/>
@@ -1386,7 +2534,7 @@
         </w:tc>
         <w:tc>
           <w:tcPr>
-            <w:tcW w:w="1725" w:type="dxa"/>
+            <w:tcW w:w="2243" w:type="dxa"/>
             <w:tcBorders>
               <w:top w:val="single" w:sz="6" w:space="0" w:color="CCCCCC"/>
               <w:left w:val="single" w:sz="6" w:space="0" w:color="CCCCCC"/>
@@ -1420,7 +2568,7 @@
         </w:tc>
         <w:tc>
           <w:tcPr>
-            <w:tcW w:w="870" w:type="dxa"/>
+            <w:tcW w:w="851" w:type="dxa"/>
             <w:tcBorders>
               <w:top w:val="single" w:sz="6" w:space="0" w:color="CCCCCC"/>
               <w:left w:val="single" w:sz="6" w:space="0" w:color="CCCCCC"/>
@@ -1450,7 +2598,7 @@
         </w:tc>
         <w:tc>
           <w:tcPr>
-            <w:tcW w:w="2294" w:type="dxa"/>
+            <w:tcW w:w="2551" w:type="dxa"/>
             <w:tcBorders>
               <w:top w:val="single" w:sz="6" w:space="0" w:color="CCCCCC"/>
               <w:left w:val="single" w:sz="6" w:space="0" w:color="CCCCCC"/>
@@ -1561,7 +2709,7 @@
         </w:tc>
         <w:tc>
           <w:tcPr>
-            <w:tcW w:w="2159" w:type="dxa"/>
+            <w:tcW w:w="2146" w:type="dxa"/>
             <w:tcBorders>
               <w:top w:val="single" w:sz="6" w:space="0" w:color="CCCCCC"/>
               <w:left w:val="single" w:sz="6" w:space="0" w:color="CCCCCC"/>
@@ -1595,7 +2743,7 @@
         </w:tc>
         <w:tc>
           <w:tcPr>
-            <w:tcW w:w="2116" w:type="dxa"/>
+            <w:tcW w:w="2107" w:type="dxa"/>
             <w:tcBorders>
               <w:top w:val="single" w:sz="6" w:space="0" w:color="CCCCCC"/>
               <w:left w:val="single" w:sz="6" w:space="0" w:color="CCCCCC"/>
@@ -1645,7 +2793,7 @@
         </w:tc>
         <w:tc>
           <w:tcPr>
-            <w:tcW w:w="1725" w:type="dxa"/>
+            <w:tcW w:w="2243" w:type="dxa"/>
             <w:tcBorders>
               <w:top w:val="single" w:sz="6" w:space="0" w:color="CCCCCC"/>
               <w:left w:val="single" w:sz="6" w:space="0" w:color="CCCCCC"/>
@@ -1679,7 +2827,7 @@
         </w:tc>
         <w:tc>
           <w:tcPr>
-            <w:tcW w:w="870" w:type="dxa"/>
+            <w:tcW w:w="851" w:type="dxa"/>
             <w:tcBorders>
               <w:top w:val="single" w:sz="6" w:space="0" w:color="CCCCCC"/>
               <w:left w:val="single" w:sz="6" w:space="0" w:color="CCCCCC"/>
@@ -1713,7 +2861,7 @@
         </w:tc>
         <w:tc>
           <w:tcPr>
-            <w:tcW w:w="2294" w:type="dxa"/>
+            <w:tcW w:w="2551" w:type="dxa"/>
             <w:tcBorders>
               <w:top w:val="single" w:sz="6" w:space="0" w:color="CCCCCC"/>
               <w:left w:val="single" w:sz="6" w:space="0" w:color="CCCCCC"/>
@@ -1792,11 +2940,18 @@
                 <w:szCs w:val="20"/>
               </w:rPr>
             </w:pPr>
+            <w:r>
+              <w:rPr>
+                <w:sz w:val="20"/>
+                <w:szCs w:val="20"/>
+              </w:rPr>
+              <w:t>3</w:t>
+            </w:r>
           </w:p>
         </w:tc>
         <w:tc>
           <w:tcPr>
-            <w:tcW w:w="2159" w:type="dxa"/>
+            <w:tcW w:w="2146" w:type="dxa"/>
             <w:tcBorders>
               <w:top w:val="single" w:sz="6" w:space="0" w:color="CCCCCC"/>
               <w:left w:val="single" w:sz="6" w:space="0" w:color="CCCCCC"/>
@@ -1819,11 +2974,18 @@
                 <w:szCs w:val="20"/>
               </w:rPr>
             </w:pPr>
+            <w:r>
+              <w:rPr>
+                <w:sz w:val="20"/>
+                <w:szCs w:val="20"/>
+              </w:rPr>
+              <w:t>Réduction du poids des images</w:t>
+            </w:r>
           </w:p>
         </w:tc>
         <w:tc>
           <w:tcPr>
-            <w:tcW w:w="2116" w:type="dxa"/>
+            <w:tcW w:w="2107" w:type="dxa"/>
             <w:tcBorders>
               <w:top w:val="single" w:sz="6" w:space="0" w:color="CCCCCC"/>
               <w:left w:val="single" w:sz="6" w:space="0" w:color="CCCCCC"/>
@@ -1842,15 +3004,22 @@
             <w:pPr>
               <w:pStyle w:val="Standard"/>
               <w:rPr>
+                <w:iCs/>
                 <w:sz w:val="20"/>
                 <w:szCs w:val="20"/>
               </w:rPr>
             </w:pPr>
+            <w:r>
+              <w:rPr>
+                <w:iCs/>
+              </w:rPr>
+              <w:t>29,5Mo</w:t>
+            </w:r>
           </w:p>
         </w:tc>
         <w:tc>
           <w:tcPr>
-            <w:tcW w:w="1725" w:type="dxa"/>
+            <w:tcW w:w="2243" w:type="dxa"/>
             <w:tcBorders>
               <w:top w:val="single" w:sz="6" w:space="0" w:color="CCCCCC"/>
               <w:left w:val="single" w:sz="6" w:space="0" w:color="CCCCCC"/>
@@ -1873,11 +3042,18 @@
                 <w:szCs w:val="20"/>
               </w:rPr>
             </w:pPr>
+            <w:r>
+              <w:rPr>
+                <w:sz w:val="20"/>
+                <w:szCs w:val="20"/>
+              </w:rPr>
+              <w:t>Les images ne doivent pas dépasser 1Mo</w:t>
+            </w:r>
           </w:p>
         </w:tc>
         <w:tc>
           <w:tcPr>
-            <w:tcW w:w="870" w:type="dxa"/>
+            <w:tcW w:w="851" w:type="dxa"/>
             <w:tcBorders>
               <w:top w:val="single" w:sz="6" w:space="0" w:color="CCCCCC"/>
               <w:left w:val="single" w:sz="6" w:space="0" w:color="CCCCCC"/>
@@ -1900,11 +3076,18 @@
                 <w:szCs w:val="20"/>
               </w:rPr>
             </w:pPr>
+            <w:r>
+              <w:rPr>
+                <w:sz w:val="20"/>
+                <w:szCs w:val="20"/>
+              </w:rPr>
+              <w:t>Résolu</w:t>
+            </w:r>
           </w:p>
         </w:tc>
         <w:tc>
           <w:tcPr>
-            <w:tcW w:w="2294" w:type="dxa"/>
+            <w:tcW w:w="2551" w:type="dxa"/>
             <w:tcBorders>
               <w:top w:val="single" w:sz="6" w:space="0" w:color="CCCCCC"/>
               <w:left w:val="single" w:sz="6" w:space="0" w:color="CCCCCC"/>
@@ -1927,6 +3110,727 @@
                 <w:szCs w:val="20"/>
               </w:rPr>
             </w:pPr>
+            <w:r>
+              <w:rPr>
+                <w:sz w:val="20"/>
+                <w:szCs w:val="20"/>
+              </w:rPr>
+              <w:t>Le poids de images total est de 1,03Mo</w:t>
+            </w:r>
+          </w:p>
+        </w:tc>
+      </w:tr>
+      <w:tr>
+        <w:trPr>
+          <w:trHeight w:val="780"/>
+        </w:trPr>
+        <w:tc>
+          <w:tcPr>
+            <w:tcW w:w="300" w:type="dxa"/>
+            <w:tcBorders>
+              <w:top w:val="single" w:sz="6" w:space="0" w:color="CCCCCC"/>
+              <w:left w:val="single" w:sz="6" w:space="0" w:color="CCCCCC"/>
+              <w:bottom w:val="single" w:sz="6" w:space="0" w:color="CCCCCC"/>
+              <w:right w:val="single" w:sz="6" w:space="0" w:color="CCCCCC"/>
+            </w:tcBorders>
+            <w:tcMar>
+              <w:top w:w="40" w:type="dxa"/>
+              <w:left w:w="40" w:type="dxa"/>
+              <w:bottom w:w="40" w:type="dxa"/>
+              <w:right w:w="40" w:type="dxa"/>
+            </w:tcMar>
+            <w:vAlign w:val="bottom"/>
+          </w:tcPr>
+          <w:p>
+            <w:pPr>
+              <w:pStyle w:val="Standard"/>
+              <w:jc w:val="right"/>
+              <w:rPr>
+                <w:sz w:val="20"/>
+                <w:szCs w:val="20"/>
+              </w:rPr>
+            </w:pPr>
+            <w:r>
+              <w:rPr>
+                <w:sz w:val="20"/>
+                <w:szCs w:val="20"/>
+              </w:rPr>
+              <w:t>4</w:t>
+            </w:r>
+          </w:p>
+        </w:tc>
+        <w:tc>
+          <w:tcPr>
+            <w:tcW w:w="2146" w:type="dxa"/>
+            <w:tcBorders>
+              <w:top w:val="single" w:sz="6" w:space="0" w:color="CCCCCC"/>
+              <w:left w:val="single" w:sz="6" w:space="0" w:color="CCCCCC"/>
+              <w:bottom w:val="single" w:sz="6" w:space="0" w:color="CCCCCC"/>
+              <w:right w:val="single" w:sz="6" w:space="0" w:color="CCCCCC"/>
+            </w:tcBorders>
+            <w:tcMar>
+              <w:top w:w="40" w:type="dxa"/>
+              <w:left w:w="40" w:type="dxa"/>
+              <w:bottom w:w="40" w:type="dxa"/>
+              <w:right w:w="40" w:type="dxa"/>
+            </w:tcMar>
+            <w:vAlign w:val="bottom"/>
+          </w:tcPr>
+          <w:p>
+            <w:pPr>
+              <w:pStyle w:val="Standard"/>
+              <w:rPr>
+                <w:sz w:val="20"/>
+                <w:szCs w:val="20"/>
+              </w:rPr>
+            </w:pPr>
+            <w:r>
+              <w:rPr>
+                <w:sz w:val="20"/>
+                <w:szCs w:val="20"/>
+              </w:rPr>
+              <w:t>Réduction du poids de la page</w:t>
+            </w:r>
+          </w:p>
+        </w:tc>
+        <w:tc>
+          <w:tcPr>
+            <w:tcW w:w="2107" w:type="dxa"/>
+            <w:tcBorders>
+              <w:top w:val="single" w:sz="6" w:space="0" w:color="CCCCCC"/>
+              <w:left w:val="single" w:sz="6" w:space="0" w:color="CCCCCC"/>
+              <w:bottom w:val="single" w:sz="6" w:space="0" w:color="CCCCCC"/>
+              <w:right w:val="single" w:sz="6" w:space="0" w:color="CCCCCC"/>
+            </w:tcBorders>
+            <w:tcMar>
+              <w:top w:w="40" w:type="dxa"/>
+              <w:left w:w="40" w:type="dxa"/>
+              <w:bottom w:w="40" w:type="dxa"/>
+              <w:right w:w="40" w:type="dxa"/>
+            </w:tcMar>
+            <w:vAlign w:val="bottom"/>
+          </w:tcPr>
+          <w:p>
+            <w:pPr>
+              <w:pStyle w:val="Standard"/>
+              <w:rPr>
+                <w:sz w:val="20"/>
+                <w:szCs w:val="20"/>
+              </w:rPr>
+            </w:pPr>
+            <w:r>
+              <w:rPr>
+                <w:sz w:val="20"/>
+                <w:szCs w:val="20"/>
+              </w:rPr>
+              <w:t>31.5 MB</w:t>
+            </w:r>
+          </w:p>
+        </w:tc>
+        <w:tc>
+          <w:tcPr>
+            <w:tcW w:w="2243" w:type="dxa"/>
+            <w:tcBorders>
+              <w:top w:val="single" w:sz="6" w:space="0" w:color="CCCCCC"/>
+              <w:left w:val="single" w:sz="6" w:space="0" w:color="CCCCCC"/>
+              <w:bottom w:val="single" w:sz="6" w:space="0" w:color="CCCCCC"/>
+              <w:right w:val="single" w:sz="6" w:space="0" w:color="CCCCCC"/>
+            </w:tcBorders>
+            <w:tcMar>
+              <w:top w:w="40" w:type="dxa"/>
+              <w:left w:w="40" w:type="dxa"/>
+              <w:bottom w:w="40" w:type="dxa"/>
+              <w:right w:w="40" w:type="dxa"/>
+            </w:tcMar>
+            <w:vAlign w:val="bottom"/>
+          </w:tcPr>
+          <w:p>
+            <w:pPr>
+              <w:pStyle w:val="Standard"/>
+              <w:rPr>
+                <w:sz w:val="20"/>
+                <w:szCs w:val="20"/>
+              </w:rPr>
+            </w:pPr>
+            <w:r>
+              <w:rPr>
+                <w:sz w:val="20"/>
+                <w:szCs w:val="20"/>
+              </w:rPr>
+              <w:t>La page ne doit pas dépasser 5 mo</w:t>
+            </w:r>
+          </w:p>
+        </w:tc>
+        <w:tc>
+          <w:tcPr>
+            <w:tcW w:w="851" w:type="dxa"/>
+            <w:tcBorders>
+              <w:top w:val="single" w:sz="6" w:space="0" w:color="CCCCCC"/>
+              <w:left w:val="single" w:sz="6" w:space="0" w:color="CCCCCC"/>
+              <w:bottom w:val="single" w:sz="6" w:space="0" w:color="CCCCCC"/>
+              <w:right w:val="single" w:sz="6" w:space="0" w:color="CCCCCC"/>
+            </w:tcBorders>
+            <w:tcMar>
+              <w:top w:w="40" w:type="dxa"/>
+              <w:left w:w="40" w:type="dxa"/>
+              <w:bottom w:w="40" w:type="dxa"/>
+              <w:right w:w="40" w:type="dxa"/>
+            </w:tcMar>
+            <w:vAlign w:val="bottom"/>
+          </w:tcPr>
+          <w:p>
+            <w:pPr>
+              <w:pStyle w:val="Standard"/>
+              <w:rPr>
+                <w:sz w:val="20"/>
+                <w:szCs w:val="20"/>
+              </w:rPr>
+            </w:pPr>
+            <w:r>
+              <w:rPr>
+                <w:sz w:val="20"/>
+                <w:szCs w:val="20"/>
+              </w:rPr>
+              <w:t>Résolu</w:t>
+            </w:r>
+          </w:p>
+        </w:tc>
+        <w:tc>
+          <w:tcPr>
+            <w:tcW w:w="2551" w:type="dxa"/>
+            <w:tcBorders>
+              <w:top w:val="single" w:sz="6" w:space="0" w:color="CCCCCC"/>
+              <w:left w:val="single" w:sz="6" w:space="0" w:color="CCCCCC"/>
+              <w:bottom w:val="single" w:sz="6" w:space="0" w:color="CCCCCC"/>
+              <w:right w:val="single" w:sz="6" w:space="0" w:color="CCCCCC"/>
+            </w:tcBorders>
+            <w:tcMar>
+              <w:top w:w="40" w:type="dxa"/>
+              <w:left w:w="40" w:type="dxa"/>
+              <w:bottom w:w="40" w:type="dxa"/>
+              <w:right w:w="40" w:type="dxa"/>
+            </w:tcMar>
+            <w:vAlign w:val="bottom"/>
+          </w:tcPr>
+          <w:p>
+            <w:pPr>
+              <w:pStyle w:val="Standard"/>
+              <w:rPr>
+                <w:sz w:val="20"/>
+                <w:szCs w:val="20"/>
+              </w:rPr>
+            </w:pPr>
+            <w:r>
+              <w:rPr>
+                <w:sz w:val="20"/>
+                <w:szCs w:val="20"/>
+              </w:rPr>
+              <w:t>Le poids de la page est de 1.7Mb</w:t>
+            </w:r>
+          </w:p>
+        </w:tc>
+      </w:tr>
+      <w:tr>
+        <w:trPr>
+          <w:trHeight w:val="780"/>
+        </w:trPr>
+        <w:tc>
+          <w:tcPr>
+            <w:tcW w:w="300" w:type="dxa"/>
+            <w:tcBorders>
+              <w:top w:val="single" w:sz="6" w:space="0" w:color="CCCCCC"/>
+              <w:left w:val="single" w:sz="6" w:space="0" w:color="CCCCCC"/>
+              <w:bottom w:val="single" w:sz="6" w:space="0" w:color="CCCCCC"/>
+              <w:right w:val="single" w:sz="6" w:space="0" w:color="CCCCCC"/>
+            </w:tcBorders>
+            <w:tcMar>
+              <w:top w:w="40" w:type="dxa"/>
+              <w:left w:w="40" w:type="dxa"/>
+              <w:bottom w:w="40" w:type="dxa"/>
+              <w:right w:w="40" w:type="dxa"/>
+            </w:tcMar>
+            <w:vAlign w:val="bottom"/>
+          </w:tcPr>
+          <w:p>
+            <w:pPr>
+              <w:pStyle w:val="Standard"/>
+              <w:jc w:val="right"/>
+              <w:rPr>
+                <w:sz w:val="20"/>
+                <w:szCs w:val="20"/>
+              </w:rPr>
+            </w:pPr>
+          </w:p>
+        </w:tc>
+        <w:tc>
+          <w:tcPr>
+            <w:tcW w:w="2146" w:type="dxa"/>
+            <w:tcBorders>
+              <w:top w:val="single" w:sz="6" w:space="0" w:color="CCCCCC"/>
+              <w:left w:val="single" w:sz="6" w:space="0" w:color="CCCCCC"/>
+              <w:bottom w:val="single" w:sz="6" w:space="0" w:color="CCCCCC"/>
+              <w:right w:val="single" w:sz="6" w:space="0" w:color="CCCCCC"/>
+            </w:tcBorders>
+            <w:tcMar>
+              <w:top w:w="40" w:type="dxa"/>
+              <w:left w:w="40" w:type="dxa"/>
+              <w:bottom w:w="40" w:type="dxa"/>
+              <w:right w:w="40" w:type="dxa"/>
+            </w:tcMar>
+            <w:vAlign w:val="bottom"/>
+          </w:tcPr>
+          <w:p>
+            <w:pPr>
+              <w:pStyle w:val="Standard"/>
+              <w:rPr>
+                <w:sz w:val="20"/>
+                <w:szCs w:val="20"/>
+              </w:rPr>
+            </w:pPr>
+          </w:p>
+        </w:tc>
+        <w:tc>
+          <w:tcPr>
+            <w:tcW w:w="2107" w:type="dxa"/>
+            <w:tcBorders>
+              <w:top w:val="single" w:sz="6" w:space="0" w:color="CCCCCC"/>
+              <w:left w:val="single" w:sz="6" w:space="0" w:color="CCCCCC"/>
+              <w:bottom w:val="single" w:sz="6" w:space="0" w:color="CCCCCC"/>
+              <w:right w:val="single" w:sz="6" w:space="0" w:color="CCCCCC"/>
+            </w:tcBorders>
+            <w:tcMar>
+              <w:top w:w="40" w:type="dxa"/>
+              <w:left w:w="40" w:type="dxa"/>
+              <w:bottom w:w="40" w:type="dxa"/>
+              <w:right w:w="40" w:type="dxa"/>
+            </w:tcMar>
+            <w:vAlign w:val="bottom"/>
+          </w:tcPr>
+          <w:p>
+            <w:pPr>
+              <w:pStyle w:val="Standard"/>
+              <w:rPr>
+                <w:sz w:val="20"/>
+                <w:szCs w:val="20"/>
+              </w:rPr>
+            </w:pPr>
+          </w:p>
+        </w:tc>
+        <w:tc>
+          <w:tcPr>
+            <w:tcW w:w="2243" w:type="dxa"/>
+            <w:tcBorders>
+              <w:top w:val="single" w:sz="6" w:space="0" w:color="CCCCCC"/>
+              <w:left w:val="single" w:sz="6" w:space="0" w:color="CCCCCC"/>
+              <w:bottom w:val="single" w:sz="6" w:space="0" w:color="CCCCCC"/>
+              <w:right w:val="single" w:sz="6" w:space="0" w:color="CCCCCC"/>
+            </w:tcBorders>
+            <w:tcMar>
+              <w:top w:w="40" w:type="dxa"/>
+              <w:left w:w="40" w:type="dxa"/>
+              <w:bottom w:w="40" w:type="dxa"/>
+              <w:right w:w="40" w:type="dxa"/>
+            </w:tcMar>
+            <w:vAlign w:val="bottom"/>
+          </w:tcPr>
+          <w:p>
+            <w:pPr>
+              <w:pStyle w:val="Standard"/>
+              <w:rPr>
+                <w:sz w:val="20"/>
+                <w:szCs w:val="20"/>
+              </w:rPr>
+            </w:pPr>
+          </w:p>
+        </w:tc>
+        <w:tc>
+          <w:tcPr>
+            <w:tcW w:w="851" w:type="dxa"/>
+            <w:tcBorders>
+              <w:top w:val="single" w:sz="6" w:space="0" w:color="CCCCCC"/>
+              <w:left w:val="single" w:sz="6" w:space="0" w:color="CCCCCC"/>
+              <w:bottom w:val="single" w:sz="6" w:space="0" w:color="CCCCCC"/>
+              <w:right w:val="single" w:sz="6" w:space="0" w:color="CCCCCC"/>
+            </w:tcBorders>
+            <w:tcMar>
+              <w:top w:w="40" w:type="dxa"/>
+              <w:left w:w="40" w:type="dxa"/>
+              <w:bottom w:w="40" w:type="dxa"/>
+              <w:right w:w="40" w:type="dxa"/>
+            </w:tcMar>
+            <w:vAlign w:val="bottom"/>
+          </w:tcPr>
+          <w:p>
+            <w:pPr>
+              <w:pStyle w:val="Standard"/>
+              <w:rPr>
+                <w:sz w:val="20"/>
+                <w:szCs w:val="20"/>
+              </w:rPr>
+            </w:pPr>
+          </w:p>
+        </w:tc>
+        <w:tc>
+          <w:tcPr>
+            <w:tcW w:w="2551" w:type="dxa"/>
+            <w:tcBorders>
+              <w:top w:val="single" w:sz="6" w:space="0" w:color="CCCCCC"/>
+              <w:left w:val="single" w:sz="6" w:space="0" w:color="CCCCCC"/>
+              <w:bottom w:val="single" w:sz="6" w:space="0" w:color="CCCCCC"/>
+              <w:right w:val="single" w:sz="6" w:space="0" w:color="CCCCCC"/>
+            </w:tcBorders>
+            <w:tcMar>
+              <w:top w:w="40" w:type="dxa"/>
+              <w:left w:w="40" w:type="dxa"/>
+              <w:bottom w:w="40" w:type="dxa"/>
+              <w:right w:w="40" w:type="dxa"/>
+            </w:tcMar>
+            <w:vAlign w:val="bottom"/>
+          </w:tcPr>
+          <w:p>
+            <w:pPr>
+              <w:pStyle w:val="Standard"/>
+              <w:rPr>
+                <w:sz w:val="20"/>
+                <w:szCs w:val="20"/>
+              </w:rPr>
+            </w:pPr>
+          </w:p>
+        </w:tc>
+      </w:tr>
+      <w:tr>
+        <w:trPr>
+          <w:trHeight w:val="780"/>
+        </w:trPr>
+        <w:tc>
+          <w:tcPr>
+            <w:tcW w:w="300" w:type="dxa"/>
+            <w:tcBorders>
+              <w:top w:val="single" w:sz="6" w:space="0" w:color="CCCCCC"/>
+              <w:left w:val="single" w:sz="6" w:space="0" w:color="CCCCCC"/>
+              <w:bottom w:val="single" w:sz="6" w:space="0" w:color="CCCCCC"/>
+              <w:right w:val="single" w:sz="6" w:space="0" w:color="CCCCCC"/>
+            </w:tcBorders>
+            <w:tcMar>
+              <w:top w:w="40" w:type="dxa"/>
+              <w:left w:w="40" w:type="dxa"/>
+              <w:bottom w:w="40" w:type="dxa"/>
+              <w:right w:w="40" w:type="dxa"/>
+            </w:tcMar>
+            <w:vAlign w:val="bottom"/>
+          </w:tcPr>
+          <w:p>
+            <w:pPr>
+              <w:pStyle w:val="Standard"/>
+              <w:jc w:val="right"/>
+              <w:rPr>
+                <w:sz w:val="20"/>
+                <w:szCs w:val="20"/>
+              </w:rPr>
+            </w:pPr>
+          </w:p>
+        </w:tc>
+        <w:tc>
+          <w:tcPr>
+            <w:tcW w:w="2146" w:type="dxa"/>
+            <w:tcBorders>
+              <w:top w:val="single" w:sz="6" w:space="0" w:color="CCCCCC"/>
+              <w:left w:val="single" w:sz="6" w:space="0" w:color="CCCCCC"/>
+              <w:bottom w:val="single" w:sz="6" w:space="0" w:color="CCCCCC"/>
+              <w:right w:val="single" w:sz="6" w:space="0" w:color="CCCCCC"/>
+            </w:tcBorders>
+            <w:tcMar>
+              <w:top w:w="40" w:type="dxa"/>
+              <w:left w:w="40" w:type="dxa"/>
+              <w:bottom w:w="40" w:type="dxa"/>
+              <w:right w:w="40" w:type="dxa"/>
+            </w:tcMar>
+            <w:vAlign w:val="bottom"/>
+          </w:tcPr>
+          <w:p>
+            <w:pPr>
+              <w:pStyle w:val="Standard"/>
+              <w:rPr>
+                <w:sz w:val="20"/>
+                <w:szCs w:val="20"/>
+              </w:rPr>
+            </w:pPr>
+          </w:p>
+        </w:tc>
+        <w:tc>
+          <w:tcPr>
+            <w:tcW w:w="2107" w:type="dxa"/>
+            <w:tcBorders>
+              <w:top w:val="single" w:sz="6" w:space="0" w:color="CCCCCC"/>
+              <w:left w:val="single" w:sz="6" w:space="0" w:color="CCCCCC"/>
+              <w:bottom w:val="single" w:sz="6" w:space="0" w:color="CCCCCC"/>
+              <w:right w:val="single" w:sz="6" w:space="0" w:color="CCCCCC"/>
+            </w:tcBorders>
+            <w:tcMar>
+              <w:top w:w="40" w:type="dxa"/>
+              <w:left w:w="40" w:type="dxa"/>
+              <w:bottom w:w="40" w:type="dxa"/>
+              <w:right w:w="40" w:type="dxa"/>
+            </w:tcMar>
+            <w:vAlign w:val="bottom"/>
+          </w:tcPr>
+          <w:p>
+            <w:pPr>
+              <w:pStyle w:val="Standard"/>
+              <w:rPr>
+                <w:sz w:val="20"/>
+                <w:szCs w:val="20"/>
+              </w:rPr>
+            </w:pPr>
+          </w:p>
+        </w:tc>
+        <w:tc>
+          <w:tcPr>
+            <w:tcW w:w="2243" w:type="dxa"/>
+            <w:tcBorders>
+              <w:top w:val="single" w:sz="6" w:space="0" w:color="CCCCCC"/>
+              <w:left w:val="single" w:sz="6" w:space="0" w:color="CCCCCC"/>
+              <w:bottom w:val="single" w:sz="6" w:space="0" w:color="CCCCCC"/>
+              <w:right w:val="single" w:sz="6" w:space="0" w:color="CCCCCC"/>
+            </w:tcBorders>
+            <w:tcMar>
+              <w:top w:w="40" w:type="dxa"/>
+              <w:left w:w="40" w:type="dxa"/>
+              <w:bottom w:w="40" w:type="dxa"/>
+              <w:right w:w="40" w:type="dxa"/>
+            </w:tcMar>
+            <w:vAlign w:val="bottom"/>
+          </w:tcPr>
+          <w:p>
+            <w:pPr>
+              <w:pStyle w:val="Standard"/>
+              <w:rPr>
+                <w:sz w:val="20"/>
+                <w:szCs w:val="20"/>
+              </w:rPr>
+            </w:pPr>
+          </w:p>
+        </w:tc>
+        <w:tc>
+          <w:tcPr>
+            <w:tcW w:w="851" w:type="dxa"/>
+            <w:tcBorders>
+              <w:top w:val="single" w:sz="6" w:space="0" w:color="CCCCCC"/>
+              <w:left w:val="single" w:sz="6" w:space="0" w:color="CCCCCC"/>
+              <w:bottom w:val="single" w:sz="6" w:space="0" w:color="CCCCCC"/>
+              <w:right w:val="single" w:sz="6" w:space="0" w:color="CCCCCC"/>
+            </w:tcBorders>
+            <w:tcMar>
+              <w:top w:w="40" w:type="dxa"/>
+              <w:left w:w="40" w:type="dxa"/>
+              <w:bottom w:w="40" w:type="dxa"/>
+              <w:right w:w="40" w:type="dxa"/>
+            </w:tcMar>
+            <w:vAlign w:val="bottom"/>
+          </w:tcPr>
+          <w:p>
+            <w:pPr>
+              <w:pStyle w:val="Standard"/>
+              <w:rPr>
+                <w:sz w:val="20"/>
+                <w:szCs w:val="20"/>
+              </w:rPr>
+            </w:pPr>
+          </w:p>
+        </w:tc>
+        <w:tc>
+          <w:tcPr>
+            <w:tcW w:w="2551" w:type="dxa"/>
+            <w:tcBorders>
+              <w:top w:val="single" w:sz="6" w:space="0" w:color="CCCCCC"/>
+              <w:left w:val="single" w:sz="6" w:space="0" w:color="CCCCCC"/>
+              <w:bottom w:val="single" w:sz="6" w:space="0" w:color="CCCCCC"/>
+              <w:right w:val="single" w:sz="6" w:space="0" w:color="CCCCCC"/>
+            </w:tcBorders>
+            <w:tcMar>
+              <w:top w:w="40" w:type="dxa"/>
+              <w:left w:w="40" w:type="dxa"/>
+              <w:bottom w:w="40" w:type="dxa"/>
+              <w:right w:w="40" w:type="dxa"/>
+            </w:tcMar>
+            <w:vAlign w:val="bottom"/>
+          </w:tcPr>
+          <w:p>
+            <w:pPr>
+              <w:pStyle w:val="Standard"/>
+              <w:rPr>
+                <w:sz w:val="20"/>
+                <w:szCs w:val="20"/>
+              </w:rPr>
+            </w:pPr>
+          </w:p>
+        </w:tc>
+      </w:tr>
+      <w:tr>
+        <w:trPr>
+          <w:trHeight w:val="780"/>
+        </w:trPr>
+        <w:tc>
+          <w:tcPr>
+            <w:tcW w:w="300" w:type="dxa"/>
+            <w:tcBorders>
+              <w:top w:val="single" w:sz="6" w:space="0" w:color="CCCCCC"/>
+              <w:left w:val="single" w:sz="6" w:space="0" w:color="CCCCCC"/>
+              <w:bottom w:val="single" w:sz="6" w:space="0" w:color="CCCCCC"/>
+              <w:right w:val="single" w:sz="6" w:space="0" w:color="CCCCCC"/>
+            </w:tcBorders>
+            <w:tcMar>
+              <w:top w:w="40" w:type="dxa"/>
+              <w:left w:w="40" w:type="dxa"/>
+              <w:bottom w:w="40" w:type="dxa"/>
+              <w:right w:w="40" w:type="dxa"/>
+            </w:tcMar>
+            <w:vAlign w:val="bottom"/>
+          </w:tcPr>
+          <w:p>
+            <w:pPr>
+              <w:pStyle w:val="Standard"/>
+              <w:jc w:val="right"/>
+              <w:rPr>
+                <w:sz w:val="20"/>
+                <w:szCs w:val="20"/>
+              </w:rPr>
+            </w:pPr>
+          </w:p>
+        </w:tc>
+        <w:tc>
+          <w:tcPr>
+            <w:tcW w:w="2146" w:type="dxa"/>
+            <w:tcBorders>
+              <w:top w:val="single" w:sz="6" w:space="0" w:color="CCCCCC"/>
+              <w:left w:val="single" w:sz="6" w:space="0" w:color="CCCCCC"/>
+              <w:bottom w:val="single" w:sz="6" w:space="0" w:color="CCCCCC"/>
+              <w:right w:val="single" w:sz="6" w:space="0" w:color="CCCCCC"/>
+            </w:tcBorders>
+            <w:tcMar>
+              <w:top w:w="40" w:type="dxa"/>
+              <w:left w:w="40" w:type="dxa"/>
+              <w:bottom w:w="40" w:type="dxa"/>
+              <w:right w:w="40" w:type="dxa"/>
+            </w:tcMar>
+            <w:vAlign w:val="bottom"/>
+          </w:tcPr>
+          <w:p>
+            <w:pPr>
+              <w:pStyle w:val="Standard"/>
+              <w:rPr>
+                <w:sz w:val="20"/>
+                <w:szCs w:val="20"/>
+              </w:rPr>
+            </w:pPr>
+          </w:p>
+        </w:tc>
+        <w:tc>
+          <w:tcPr>
+            <w:tcW w:w="2107" w:type="dxa"/>
+            <w:tcBorders>
+              <w:top w:val="single" w:sz="6" w:space="0" w:color="CCCCCC"/>
+              <w:left w:val="single" w:sz="6" w:space="0" w:color="CCCCCC"/>
+              <w:bottom w:val="single" w:sz="6" w:space="0" w:color="CCCCCC"/>
+              <w:right w:val="single" w:sz="6" w:space="0" w:color="CCCCCC"/>
+            </w:tcBorders>
+            <w:tcMar>
+              <w:top w:w="40" w:type="dxa"/>
+              <w:left w:w="40" w:type="dxa"/>
+              <w:bottom w:w="40" w:type="dxa"/>
+              <w:right w:w="40" w:type="dxa"/>
+            </w:tcMar>
+            <w:vAlign w:val="bottom"/>
+          </w:tcPr>
+          <w:p>
+            <w:pPr>
+              <w:pStyle w:val="Standard"/>
+              <w:rPr>
+                <w:sz w:val="20"/>
+                <w:szCs w:val="20"/>
+              </w:rPr>
+            </w:pPr>
+          </w:p>
+        </w:tc>
+        <w:tc>
+          <w:tcPr>
+            <w:tcW w:w="2243" w:type="dxa"/>
+            <w:tcBorders>
+              <w:top w:val="single" w:sz="6" w:space="0" w:color="CCCCCC"/>
+              <w:left w:val="single" w:sz="6" w:space="0" w:color="CCCCCC"/>
+              <w:bottom w:val="single" w:sz="6" w:space="0" w:color="CCCCCC"/>
+              <w:right w:val="single" w:sz="6" w:space="0" w:color="CCCCCC"/>
+            </w:tcBorders>
+            <w:tcMar>
+              <w:top w:w="40" w:type="dxa"/>
+              <w:left w:w="40" w:type="dxa"/>
+              <w:bottom w:w="40" w:type="dxa"/>
+              <w:right w:w="40" w:type="dxa"/>
+            </w:tcMar>
+            <w:vAlign w:val="bottom"/>
+          </w:tcPr>
+          <w:p>
+            <w:pPr>
+              <w:pStyle w:val="Standard"/>
+              <w:rPr>
+                <w:sz w:val="20"/>
+                <w:szCs w:val="20"/>
+              </w:rPr>
+            </w:pPr>
+          </w:p>
+        </w:tc>
+        <w:tc>
+          <w:tcPr>
+            <w:tcW w:w="851" w:type="dxa"/>
+            <w:tcBorders>
+              <w:top w:val="single" w:sz="6" w:space="0" w:color="CCCCCC"/>
+              <w:left w:val="single" w:sz="6" w:space="0" w:color="CCCCCC"/>
+              <w:bottom w:val="single" w:sz="6" w:space="0" w:color="CCCCCC"/>
+              <w:right w:val="single" w:sz="6" w:space="0" w:color="CCCCCC"/>
+            </w:tcBorders>
+            <w:tcMar>
+              <w:top w:w="40" w:type="dxa"/>
+              <w:left w:w="40" w:type="dxa"/>
+              <w:bottom w:w="40" w:type="dxa"/>
+              <w:right w:w="40" w:type="dxa"/>
+            </w:tcMar>
+            <w:vAlign w:val="bottom"/>
+          </w:tcPr>
+          <w:p>
+            <w:pPr>
+              <w:pStyle w:val="Standard"/>
+              <w:rPr>
+                <w:sz w:val="20"/>
+                <w:szCs w:val="20"/>
+              </w:rPr>
+            </w:pPr>
+          </w:p>
+        </w:tc>
+        <w:tc>
+          <w:tcPr>
+            <w:tcW w:w="2551" w:type="dxa"/>
+            <w:tcBorders>
+              <w:top w:val="single" w:sz="6" w:space="0" w:color="CCCCCC"/>
+              <w:left w:val="single" w:sz="6" w:space="0" w:color="CCCCCC"/>
+              <w:bottom w:val="single" w:sz="6" w:space="0" w:color="CCCCCC"/>
+              <w:right w:val="single" w:sz="6" w:space="0" w:color="CCCCCC"/>
+            </w:tcBorders>
+            <w:tcMar>
+              <w:top w:w="40" w:type="dxa"/>
+              <w:left w:w="40" w:type="dxa"/>
+              <w:bottom w:w="40" w:type="dxa"/>
+              <w:right w:w="40" w:type="dxa"/>
+            </w:tcMar>
+            <w:vAlign w:val="bottom"/>
+          </w:tcPr>
+          <w:p>
+            <w:pPr>
+              <w:pStyle w:val="Standard"/>
+              <w:rPr>
+                <w:sz w:val="20"/>
+                <w:szCs w:val="20"/>
+              </w:rPr>
+            </w:pPr>
           </w:p>
         </w:tc>
       </w:tr>
@@ -1951,20 +3855,55 @@
         <w:pStyle w:val="Titre2"/>
       </w:pPr>
       <w:bookmarkStart w:id="16" w:name="_3m019n8dyixe"/>
+      <w:bookmarkStart w:id="17" w:name="_Hlk173772364"/>
       <w:bookmarkEnd w:id="16"/>
       <w:r>
-        <w:t xml:space="preserve">Rapport complet de l’audit </w:t>
-      </w:r>
-      <w:proofErr w:type="spellStart"/>
-      <w:r>
-        <w:t>Lighthouse</w:t>
-      </w:r>
-      <w:proofErr w:type="spellEnd"/>
-    </w:p>
-    <w:p>
-      <w:pPr>
-        <w:pStyle w:val="Standard"/>
-      </w:pPr>
+        <w:t>Rapport complet de l’audit Lighthouse</w:t>
+      </w:r>
+    </w:p>
+    <w:bookmarkEnd w:id="17"/>
+    <w:p>
+      <w:pPr>
+        <w:pStyle w:val="Standard"/>
+      </w:pPr>
+      <w:r>
+        <w:fldChar w:fldCharType="begin"/>
+      </w:r>
+      <w:r>
+        <w:instrText>HYPERLINK "rapport%20complet%20de%20l'audit.pdf"</w:instrText>
+      </w:r>
+      <w:r>
+        <w:fldChar w:fldCharType="separate"/>
+      </w:r>
+      <w:proofErr w:type="gramStart"/>
+      <w:r>
+        <w:rPr>
+          <w:rStyle w:val="Lienhypertexte"/>
+        </w:rPr>
+        <w:t>rapport</w:t>
+      </w:r>
+      <w:proofErr w:type="gramEnd"/>
+      <w:r>
+        <w:rPr>
+          <w:rStyle w:val="Lienhypertexte"/>
+        </w:rPr>
+        <w:t xml:space="preserve"> complet de l'a</w:t>
+      </w:r>
+      <w:r>
+        <w:rPr>
+          <w:rStyle w:val="Lienhypertexte"/>
+        </w:rPr>
+        <w:t>u</w:t>
+      </w:r>
+      <w:r>
+        <w:rPr>
+          <w:rStyle w:val="Lienhypertexte"/>
+        </w:rPr>
+        <w:t>dit.pdf</w:t>
+      </w:r>
+      <w:r>
+        <w:fldChar w:fldCharType="end"/>
+      </w:r>
     </w:p>
     <w:p>
       <w:pPr>
@@ -1977,10 +3916,10 @@
       </w:pPr>
     </w:p>
     <w:sectPr>
-      <w:headerReference w:type="default" r:id="rId10"/>
-      <w:footerReference w:type="default" r:id="rId11"/>
-      <w:headerReference w:type="first" r:id="rId12"/>
-      <w:footerReference w:type="first" r:id="rId13"/>
+      <w:headerReference w:type="default" r:id="rId13"/>
+      <w:footerReference w:type="default" r:id="rId14"/>
+      <w:headerReference w:type="first" r:id="rId15"/>
+      <w:footerReference w:type="first" r:id="rId16"/>
       <w:pgSz w:w="11906" w:h="16838"/>
       <w:pgMar w:top="1440" w:right="1440" w:bottom="1440" w:left="1440" w:header="720" w:footer="720" w:gutter="0"/>
       <w:pgNumType w:start="1"/>
@@ -2099,6 +4038,431 @@
 <file path=word/numbering.xml><?xml version="1.0" encoding="utf-8"?>
 <w:numbering xmlns:wpc="http://schemas.microsoft.com/office/word/2010/wordprocessingCanvas" xmlns:cx="http://schemas.microsoft.com/office/drawing/2014/chartex" xmlns:cx1="http://schemas.microsoft.com/office/drawing/2015/9/8/chartex" xmlns:cx2="http://schemas.microsoft.com/office/drawing/2015/10/21/chartex" xmlns:cx3="http://schemas.microsoft.com/office/drawing/2016/5/9/chartex" xmlns:cx4="http://schemas.microsoft.com/office/drawing/2016/5/10/chartex" xmlns:cx5="http://schemas.microsoft.com/office/drawing/2016/5/11/chartex" xmlns:cx6="http://schemas.microsoft.com/office/drawing/2016/5/12/chartex" xmlns:cx7="http://schemas.microsoft.com/office/drawing/2016/5/13/chartex" xmlns:cx8="http://schemas.microsoft.com/office/drawing/2016/5/14/chartex" xmlns:mc="http://schemas.openxmlformats.org/markup-compatibility/2006" xmlns:aink="http://schemas.microsoft.com/office/drawing/2016/ink" xmlns:am3d="http://schemas.microsoft.com/office/drawing/2017/model3d" xmlns:o="urn:schemas-microsoft-com:office:office" xmlns:oel="http://schemas.microsoft.com/office/2019/extlst" xmlns:r="http://schemas.openxmlformats.org/officeDocument/2006/relationships" xmlns:m="http://schemas.openxmlformats.org/officeDocument/2006/math" xmlns:v="urn:schemas-microsoft-com:vml" xmlns:wp14="http://schemas.microsoft.com/office/word/2010/wordprocessingDrawing" xmlns:wp="http://schemas.openxmlformats.org/drawingml/2006/wordprocessingDrawing" xmlns:w10="urn:schemas-microsoft-com:office:word" xmlns:w="http://schemas.openxmlformats.org/wordprocessingml/2006/main" xmlns:w14="http://schemas.microsoft.com/office/word/2010/wordml" xmlns:w15="http://schemas.microsoft.com/office/word/2012/wordml" xmlns:w16cex="http://schemas.microsoft.com/office/word/2018/wordml/cex" xmlns:w16cid="http://schemas.microsoft.com/office/word/2016/wordml/cid" xmlns:w16="http://schemas.microsoft.com/office/word/2018/wordml" xmlns:w16du="http://schemas.microsoft.com/office/word/2023/wordml/word16du" xmlns:w16sdtdh="http://schemas.microsoft.com/office/word/2020/wordml/sdtdatahash" xmlns:w16se="http://schemas.microsoft.com/office/word/2015/wordml/symex" xmlns:wpg="http://schemas.microsoft.com/office/word/2010/wordprocessingGroup" xmlns:wpi="http://schemas.microsoft.com/office/word/2010/wordprocessingInk" xmlns:wne="http://schemas.microsoft.com/office/word/2006/wordml" xmlns:wps="http://schemas.microsoft.com/office/word/2010/wordprocessingShape" mc:Ignorable="w14 w15 w16se w16cid w16 w16cex w16sdtdh w16du wp14">
   <w:abstractNum w:abstractNumId="0" w15:restartNumberingAfterBreak="0">
+    <w:nsid w:val="14466EFE"/>
+    <w:multiLevelType w:val="hybridMultilevel"/>
+    <w:tmpl w:val="CD76AA8E"/>
+    <w:lvl w:ilvl="0" w:tplc="040C000F">
+      <w:start w:val="1"/>
+      <w:numFmt w:val="decimal"/>
+      <w:lvlText w:val="%1."/>
+      <w:lvlJc w:val="left"/>
+      <w:pPr>
+        <w:ind w:left="720" w:hanging="360"/>
+      </w:pPr>
+    </w:lvl>
+    <w:lvl w:ilvl="1" w:tplc="040C0019" w:tentative="1">
+      <w:start w:val="1"/>
+      <w:numFmt w:val="lowerLetter"/>
+      <w:lvlText w:val="%2."/>
+      <w:lvlJc w:val="left"/>
+      <w:pPr>
+        <w:ind w:left="1440" w:hanging="360"/>
+      </w:pPr>
+    </w:lvl>
+    <w:lvl w:ilvl="2" w:tplc="040C001B" w:tentative="1">
+      <w:start w:val="1"/>
+      <w:numFmt w:val="lowerRoman"/>
+      <w:lvlText w:val="%3."/>
+      <w:lvlJc w:val="right"/>
+      <w:pPr>
+        <w:ind w:left="2160" w:hanging="180"/>
+      </w:pPr>
+    </w:lvl>
+    <w:lvl w:ilvl="3" w:tplc="040C000F" w:tentative="1">
+      <w:start w:val="1"/>
+      <w:numFmt w:val="decimal"/>
+      <w:lvlText w:val="%4."/>
+      <w:lvlJc w:val="left"/>
+      <w:pPr>
+        <w:ind w:left="2880" w:hanging="360"/>
+      </w:pPr>
+    </w:lvl>
+    <w:lvl w:ilvl="4" w:tplc="040C0019" w:tentative="1">
+      <w:start w:val="1"/>
+      <w:numFmt w:val="lowerLetter"/>
+      <w:lvlText w:val="%5."/>
+      <w:lvlJc w:val="left"/>
+      <w:pPr>
+        <w:ind w:left="3600" w:hanging="360"/>
+      </w:pPr>
+    </w:lvl>
+    <w:lvl w:ilvl="5" w:tplc="040C001B" w:tentative="1">
+      <w:start w:val="1"/>
+      <w:numFmt w:val="lowerRoman"/>
+      <w:lvlText w:val="%6."/>
+      <w:lvlJc w:val="right"/>
+      <w:pPr>
+        <w:ind w:left="4320" w:hanging="180"/>
+      </w:pPr>
+    </w:lvl>
+    <w:lvl w:ilvl="6" w:tplc="040C000F" w:tentative="1">
+      <w:start w:val="1"/>
+      <w:numFmt w:val="decimal"/>
+      <w:lvlText w:val="%7."/>
+      <w:lvlJc w:val="left"/>
+      <w:pPr>
+        <w:ind w:left="5040" w:hanging="360"/>
+      </w:pPr>
+    </w:lvl>
+    <w:lvl w:ilvl="7" w:tplc="040C0019" w:tentative="1">
+      <w:start w:val="1"/>
+      <w:numFmt w:val="lowerLetter"/>
+      <w:lvlText w:val="%8."/>
+      <w:lvlJc w:val="left"/>
+      <w:pPr>
+        <w:ind w:left="5760" w:hanging="360"/>
+      </w:pPr>
+    </w:lvl>
+    <w:lvl w:ilvl="8" w:tplc="040C001B" w:tentative="1">
+      <w:start w:val="1"/>
+      <w:numFmt w:val="lowerRoman"/>
+      <w:lvlText w:val="%9."/>
+      <w:lvlJc w:val="right"/>
+      <w:pPr>
+        <w:ind w:left="6480" w:hanging="180"/>
+      </w:pPr>
+    </w:lvl>
+  </w:abstractNum>
+  <w:abstractNum w:abstractNumId="1" w15:restartNumberingAfterBreak="0">
+    <w:nsid w:val="1DCE2E6A"/>
+    <w:multiLevelType w:val="hybridMultilevel"/>
+    <w:tmpl w:val="AEDCAF70"/>
+    <w:lvl w:ilvl="0" w:tplc="040C0001">
+      <w:start w:val="1"/>
+      <w:numFmt w:val="bullet"/>
+      <w:lvlText w:val=""/>
+      <w:lvlJc w:val="left"/>
+      <w:pPr>
+        <w:ind w:left="720" w:hanging="360"/>
+      </w:pPr>
+      <w:rPr>
+        <w:rFonts w:ascii="Symbol" w:hAnsi="Symbol" w:hint="default"/>
+      </w:rPr>
+    </w:lvl>
+    <w:lvl w:ilvl="1" w:tplc="040C0003" w:tentative="1">
+      <w:start w:val="1"/>
+      <w:numFmt w:val="bullet"/>
+      <w:lvlText w:val="o"/>
+      <w:lvlJc w:val="left"/>
+      <w:pPr>
+        <w:ind w:left="1440" w:hanging="360"/>
+      </w:pPr>
+      <w:rPr>
+        <w:rFonts w:ascii="Courier New" w:hAnsi="Courier New" w:cs="Courier New" w:hint="default"/>
+      </w:rPr>
+    </w:lvl>
+    <w:lvl w:ilvl="2" w:tplc="040C0005" w:tentative="1">
+      <w:start w:val="1"/>
+      <w:numFmt w:val="bullet"/>
+      <w:lvlText w:val=""/>
+      <w:lvlJc w:val="left"/>
+      <w:pPr>
+        <w:ind w:left="2160" w:hanging="360"/>
+      </w:pPr>
+      <w:rPr>
+        <w:rFonts w:ascii="Wingdings" w:hAnsi="Wingdings" w:hint="default"/>
+      </w:rPr>
+    </w:lvl>
+    <w:lvl w:ilvl="3" w:tplc="040C0001" w:tentative="1">
+      <w:start w:val="1"/>
+      <w:numFmt w:val="bullet"/>
+      <w:lvlText w:val=""/>
+      <w:lvlJc w:val="left"/>
+      <w:pPr>
+        <w:ind w:left="2880" w:hanging="360"/>
+      </w:pPr>
+      <w:rPr>
+        <w:rFonts w:ascii="Symbol" w:hAnsi="Symbol" w:hint="default"/>
+      </w:rPr>
+    </w:lvl>
+    <w:lvl w:ilvl="4" w:tplc="040C0003" w:tentative="1">
+      <w:start w:val="1"/>
+      <w:numFmt w:val="bullet"/>
+      <w:lvlText w:val="o"/>
+      <w:lvlJc w:val="left"/>
+      <w:pPr>
+        <w:ind w:left="3600" w:hanging="360"/>
+      </w:pPr>
+      <w:rPr>
+        <w:rFonts w:ascii="Courier New" w:hAnsi="Courier New" w:cs="Courier New" w:hint="default"/>
+      </w:rPr>
+    </w:lvl>
+    <w:lvl w:ilvl="5" w:tplc="040C0005" w:tentative="1">
+      <w:start w:val="1"/>
+      <w:numFmt w:val="bullet"/>
+      <w:lvlText w:val=""/>
+      <w:lvlJc w:val="left"/>
+      <w:pPr>
+        <w:ind w:left="4320" w:hanging="360"/>
+      </w:pPr>
+      <w:rPr>
+        <w:rFonts w:ascii="Wingdings" w:hAnsi="Wingdings" w:hint="default"/>
+      </w:rPr>
+    </w:lvl>
+    <w:lvl w:ilvl="6" w:tplc="040C0001" w:tentative="1">
+      <w:start w:val="1"/>
+      <w:numFmt w:val="bullet"/>
+      <w:lvlText w:val=""/>
+      <w:lvlJc w:val="left"/>
+      <w:pPr>
+        <w:ind w:left="5040" w:hanging="360"/>
+      </w:pPr>
+      <w:rPr>
+        <w:rFonts w:ascii="Symbol" w:hAnsi="Symbol" w:hint="default"/>
+      </w:rPr>
+    </w:lvl>
+    <w:lvl w:ilvl="7" w:tplc="040C0003" w:tentative="1">
+      <w:start w:val="1"/>
+      <w:numFmt w:val="bullet"/>
+      <w:lvlText w:val="o"/>
+      <w:lvlJc w:val="left"/>
+      <w:pPr>
+        <w:ind w:left="5760" w:hanging="360"/>
+      </w:pPr>
+      <w:rPr>
+        <w:rFonts w:ascii="Courier New" w:hAnsi="Courier New" w:cs="Courier New" w:hint="default"/>
+      </w:rPr>
+    </w:lvl>
+    <w:lvl w:ilvl="8" w:tplc="040C0005" w:tentative="1">
+      <w:start w:val="1"/>
+      <w:numFmt w:val="bullet"/>
+      <w:lvlText w:val=""/>
+      <w:lvlJc w:val="left"/>
+      <w:pPr>
+        <w:ind w:left="6480" w:hanging="360"/>
+      </w:pPr>
+      <w:rPr>
+        <w:rFonts w:ascii="Wingdings" w:hAnsi="Wingdings" w:hint="default"/>
+      </w:rPr>
+    </w:lvl>
+  </w:abstractNum>
+  <w:abstractNum w:abstractNumId="2" w15:restartNumberingAfterBreak="0">
+    <w:nsid w:val="494945D0"/>
+    <w:multiLevelType w:val="hybridMultilevel"/>
+    <w:tmpl w:val="F9F49154"/>
+    <w:lvl w:ilvl="0" w:tplc="040C0001">
+      <w:start w:val="1"/>
+      <w:numFmt w:val="bullet"/>
+      <w:lvlText w:val=""/>
+      <w:lvlJc w:val="left"/>
+      <w:pPr>
+        <w:ind w:left="720" w:hanging="360"/>
+      </w:pPr>
+      <w:rPr>
+        <w:rFonts w:ascii="Symbol" w:hAnsi="Symbol" w:hint="default"/>
+      </w:rPr>
+    </w:lvl>
+    <w:lvl w:ilvl="1" w:tplc="040C0003" w:tentative="1">
+      <w:start w:val="1"/>
+      <w:numFmt w:val="bullet"/>
+      <w:lvlText w:val="o"/>
+      <w:lvlJc w:val="left"/>
+      <w:pPr>
+        <w:ind w:left="1440" w:hanging="360"/>
+      </w:pPr>
+      <w:rPr>
+        <w:rFonts w:ascii="Courier New" w:hAnsi="Courier New" w:cs="Courier New" w:hint="default"/>
+      </w:rPr>
+    </w:lvl>
+    <w:lvl w:ilvl="2" w:tplc="040C0005" w:tentative="1">
+      <w:start w:val="1"/>
+      <w:numFmt w:val="bullet"/>
+      <w:lvlText w:val=""/>
+      <w:lvlJc w:val="left"/>
+      <w:pPr>
+        <w:ind w:left="2160" w:hanging="360"/>
+      </w:pPr>
+      <w:rPr>
+        <w:rFonts w:ascii="Wingdings" w:hAnsi="Wingdings" w:hint="default"/>
+      </w:rPr>
+    </w:lvl>
+    <w:lvl w:ilvl="3" w:tplc="040C0001" w:tentative="1">
+      <w:start w:val="1"/>
+      <w:numFmt w:val="bullet"/>
+      <w:lvlText w:val=""/>
+      <w:lvlJc w:val="left"/>
+      <w:pPr>
+        <w:ind w:left="2880" w:hanging="360"/>
+      </w:pPr>
+      <w:rPr>
+        <w:rFonts w:ascii="Symbol" w:hAnsi="Symbol" w:hint="default"/>
+      </w:rPr>
+    </w:lvl>
+    <w:lvl w:ilvl="4" w:tplc="040C0003" w:tentative="1">
+      <w:start w:val="1"/>
+      <w:numFmt w:val="bullet"/>
+      <w:lvlText w:val="o"/>
+      <w:lvlJc w:val="left"/>
+      <w:pPr>
+        <w:ind w:left="3600" w:hanging="360"/>
+      </w:pPr>
+      <w:rPr>
+        <w:rFonts w:ascii="Courier New" w:hAnsi="Courier New" w:cs="Courier New" w:hint="default"/>
+      </w:rPr>
+    </w:lvl>
+    <w:lvl w:ilvl="5" w:tplc="040C0005" w:tentative="1">
+      <w:start w:val="1"/>
+      <w:numFmt w:val="bullet"/>
+      <w:lvlText w:val=""/>
+      <w:lvlJc w:val="left"/>
+      <w:pPr>
+        <w:ind w:left="4320" w:hanging="360"/>
+      </w:pPr>
+      <w:rPr>
+        <w:rFonts w:ascii="Wingdings" w:hAnsi="Wingdings" w:hint="default"/>
+      </w:rPr>
+    </w:lvl>
+    <w:lvl w:ilvl="6" w:tplc="040C0001" w:tentative="1">
+      <w:start w:val="1"/>
+      <w:numFmt w:val="bullet"/>
+      <w:lvlText w:val=""/>
+      <w:lvlJc w:val="left"/>
+      <w:pPr>
+        <w:ind w:left="5040" w:hanging="360"/>
+      </w:pPr>
+      <w:rPr>
+        <w:rFonts w:ascii="Symbol" w:hAnsi="Symbol" w:hint="default"/>
+      </w:rPr>
+    </w:lvl>
+    <w:lvl w:ilvl="7" w:tplc="040C0003" w:tentative="1">
+      <w:start w:val="1"/>
+      <w:numFmt w:val="bullet"/>
+      <w:lvlText w:val="o"/>
+      <w:lvlJc w:val="left"/>
+      <w:pPr>
+        <w:ind w:left="5760" w:hanging="360"/>
+      </w:pPr>
+      <w:rPr>
+        <w:rFonts w:ascii="Courier New" w:hAnsi="Courier New" w:cs="Courier New" w:hint="default"/>
+      </w:rPr>
+    </w:lvl>
+    <w:lvl w:ilvl="8" w:tplc="040C0005" w:tentative="1">
+      <w:start w:val="1"/>
+      <w:numFmt w:val="bullet"/>
+      <w:lvlText w:val=""/>
+      <w:lvlJc w:val="left"/>
+      <w:pPr>
+        <w:ind w:left="6480" w:hanging="360"/>
+      </w:pPr>
+      <w:rPr>
+        <w:rFonts w:ascii="Wingdings" w:hAnsi="Wingdings" w:hint="default"/>
+      </w:rPr>
+    </w:lvl>
+  </w:abstractNum>
+  <w:abstractNum w:abstractNumId="3" w15:restartNumberingAfterBreak="0">
+    <w:nsid w:val="49B150BB"/>
+    <w:multiLevelType w:val="hybridMultilevel"/>
+    <w:tmpl w:val="C5EEAE3C"/>
+    <w:lvl w:ilvl="0" w:tplc="040C0001">
+      <w:start w:val="1"/>
+      <w:numFmt w:val="bullet"/>
+      <w:lvlText w:val=""/>
+      <w:lvlJc w:val="left"/>
+      <w:pPr>
+        <w:ind w:left="1440" w:hanging="360"/>
+      </w:pPr>
+      <w:rPr>
+        <w:rFonts w:ascii="Symbol" w:hAnsi="Symbol" w:hint="default"/>
+      </w:rPr>
+    </w:lvl>
+    <w:lvl w:ilvl="1" w:tplc="040C0003" w:tentative="1">
+      <w:start w:val="1"/>
+      <w:numFmt w:val="bullet"/>
+      <w:lvlText w:val="o"/>
+      <w:lvlJc w:val="left"/>
+      <w:pPr>
+        <w:ind w:left="2160" w:hanging="360"/>
+      </w:pPr>
+      <w:rPr>
+        <w:rFonts w:ascii="Courier New" w:hAnsi="Courier New" w:cs="Courier New" w:hint="default"/>
+      </w:rPr>
+    </w:lvl>
+    <w:lvl w:ilvl="2" w:tplc="040C0005" w:tentative="1">
+      <w:start w:val="1"/>
+      <w:numFmt w:val="bullet"/>
+      <w:lvlText w:val=""/>
+      <w:lvlJc w:val="left"/>
+      <w:pPr>
+        <w:ind w:left="2880" w:hanging="360"/>
+      </w:pPr>
+      <w:rPr>
+        <w:rFonts w:ascii="Wingdings" w:hAnsi="Wingdings" w:hint="default"/>
+      </w:rPr>
+    </w:lvl>
+    <w:lvl w:ilvl="3" w:tplc="040C0001" w:tentative="1">
+      <w:start w:val="1"/>
+      <w:numFmt w:val="bullet"/>
+      <w:lvlText w:val=""/>
+      <w:lvlJc w:val="left"/>
+      <w:pPr>
+        <w:ind w:left="3600" w:hanging="360"/>
+      </w:pPr>
+      <w:rPr>
+        <w:rFonts w:ascii="Symbol" w:hAnsi="Symbol" w:hint="default"/>
+      </w:rPr>
+    </w:lvl>
+    <w:lvl w:ilvl="4" w:tplc="040C0003" w:tentative="1">
+      <w:start w:val="1"/>
+      <w:numFmt w:val="bullet"/>
+      <w:lvlText w:val="o"/>
+      <w:lvlJc w:val="left"/>
+      <w:pPr>
+        <w:ind w:left="4320" w:hanging="360"/>
+      </w:pPr>
+      <w:rPr>
+        <w:rFonts w:ascii="Courier New" w:hAnsi="Courier New" w:cs="Courier New" w:hint="default"/>
+      </w:rPr>
+    </w:lvl>
+    <w:lvl w:ilvl="5" w:tplc="040C0005" w:tentative="1">
+      <w:start w:val="1"/>
+      <w:numFmt w:val="bullet"/>
+      <w:lvlText w:val=""/>
+      <w:lvlJc w:val="left"/>
+      <w:pPr>
+        <w:ind w:left="5040" w:hanging="360"/>
+      </w:pPr>
+      <w:rPr>
+        <w:rFonts w:ascii="Wingdings" w:hAnsi="Wingdings" w:hint="default"/>
+      </w:rPr>
+    </w:lvl>
+    <w:lvl w:ilvl="6" w:tplc="040C0001" w:tentative="1">
+      <w:start w:val="1"/>
+      <w:numFmt w:val="bullet"/>
+      <w:lvlText w:val=""/>
+      <w:lvlJc w:val="left"/>
+      <w:pPr>
+        <w:ind w:left="5760" w:hanging="360"/>
+      </w:pPr>
+      <w:rPr>
+        <w:rFonts w:ascii="Symbol" w:hAnsi="Symbol" w:hint="default"/>
+      </w:rPr>
+    </w:lvl>
+    <w:lvl w:ilvl="7" w:tplc="040C0003" w:tentative="1">
+      <w:start w:val="1"/>
+      <w:numFmt w:val="bullet"/>
+      <w:lvlText w:val="o"/>
+      <w:lvlJc w:val="left"/>
+      <w:pPr>
+        <w:ind w:left="6480" w:hanging="360"/>
+      </w:pPr>
+      <w:rPr>
+        <w:rFonts w:ascii="Courier New" w:hAnsi="Courier New" w:cs="Courier New" w:hint="default"/>
+      </w:rPr>
+    </w:lvl>
+    <w:lvl w:ilvl="8" w:tplc="040C0005" w:tentative="1">
+      <w:start w:val="1"/>
+      <w:numFmt w:val="bullet"/>
+      <w:lvlText w:val=""/>
+      <w:lvlJc w:val="left"/>
+      <w:pPr>
+        <w:ind w:left="7200" w:hanging="360"/>
+      </w:pPr>
+      <w:rPr>
+        <w:rFonts w:ascii="Wingdings" w:hAnsi="Wingdings" w:hint="default"/>
+      </w:rPr>
+    </w:lvl>
+  </w:abstractNum>
+  <w:abstractNum w:abstractNumId="4" w15:restartNumberingAfterBreak="0">
     <w:nsid w:val="6B3B788A"/>
     <w:multiLevelType w:val="multilevel"/>
     <w:tmpl w:val="1ADA82F8"/>
@@ -2205,10 +4569,227 @@
       </w:rPr>
     </w:lvl>
   </w:abstractNum>
+  <w:abstractNum w:abstractNumId="5" w15:restartNumberingAfterBreak="0">
+    <w:nsid w:val="71BC7C65"/>
+    <w:multiLevelType w:val="hybridMultilevel"/>
+    <w:tmpl w:val="D72ADDAA"/>
+    <w:lvl w:ilvl="0" w:tplc="040C0001">
+      <w:start w:val="1"/>
+      <w:numFmt w:val="bullet"/>
+      <w:lvlText w:val=""/>
+      <w:lvlJc w:val="left"/>
+      <w:pPr>
+        <w:ind w:left="720" w:hanging="360"/>
+      </w:pPr>
+      <w:rPr>
+        <w:rFonts w:ascii="Symbol" w:hAnsi="Symbol" w:hint="default"/>
+      </w:rPr>
+    </w:lvl>
+    <w:lvl w:ilvl="1" w:tplc="040C0003" w:tentative="1">
+      <w:start w:val="1"/>
+      <w:numFmt w:val="bullet"/>
+      <w:lvlText w:val="o"/>
+      <w:lvlJc w:val="left"/>
+      <w:pPr>
+        <w:ind w:left="1440" w:hanging="360"/>
+      </w:pPr>
+      <w:rPr>
+        <w:rFonts w:ascii="Courier New" w:hAnsi="Courier New" w:cs="Courier New" w:hint="default"/>
+      </w:rPr>
+    </w:lvl>
+    <w:lvl w:ilvl="2" w:tplc="040C0005" w:tentative="1">
+      <w:start w:val="1"/>
+      <w:numFmt w:val="bullet"/>
+      <w:lvlText w:val=""/>
+      <w:lvlJc w:val="left"/>
+      <w:pPr>
+        <w:ind w:left="2160" w:hanging="360"/>
+      </w:pPr>
+      <w:rPr>
+        <w:rFonts w:ascii="Wingdings" w:hAnsi="Wingdings" w:hint="default"/>
+      </w:rPr>
+    </w:lvl>
+    <w:lvl w:ilvl="3" w:tplc="040C0001" w:tentative="1">
+      <w:start w:val="1"/>
+      <w:numFmt w:val="bullet"/>
+      <w:lvlText w:val=""/>
+      <w:lvlJc w:val="left"/>
+      <w:pPr>
+        <w:ind w:left="2880" w:hanging="360"/>
+      </w:pPr>
+      <w:rPr>
+        <w:rFonts w:ascii="Symbol" w:hAnsi="Symbol" w:hint="default"/>
+      </w:rPr>
+    </w:lvl>
+    <w:lvl w:ilvl="4" w:tplc="040C0003" w:tentative="1">
+      <w:start w:val="1"/>
+      <w:numFmt w:val="bullet"/>
+      <w:lvlText w:val="o"/>
+      <w:lvlJc w:val="left"/>
+      <w:pPr>
+        <w:ind w:left="3600" w:hanging="360"/>
+      </w:pPr>
+      <w:rPr>
+        <w:rFonts w:ascii="Courier New" w:hAnsi="Courier New" w:cs="Courier New" w:hint="default"/>
+      </w:rPr>
+    </w:lvl>
+    <w:lvl w:ilvl="5" w:tplc="040C0005" w:tentative="1">
+      <w:start w:val="1"/>
+      <w:numFmt w:val="bullet"/>
+      <w:lvlText w:val=""/>
+      <w:lvlJc w:val="left"/>
+      <w:pPr>
+        <w:ind w:left="4320" w:hanging="360"/>
+      </w:pPr>
+      <w:rPr>
+        <w:rFonts w:ascii="Wingdings" w:hAnsi="Wingdings" w:hint="default"/>
+      </w:rPr>
+    </w:lvl>
+    <w:lvl w:ilvl="6" w:tplc="040C0001" w:tentative="1">
+      <w:start w:val="1"/>
+      <w:numFmt w:val="bullet"/>
+      <w:lvlText w:val=""/>
+      <w:lvlJc w:val="left"/>
+      <w:pPr>
+        <w:ind w:left="5040" w:hanging="360"/>
+      </w:pPr>
+      <w:rPr>
+        <w:rFonts w:ascii="Symbol" w:hAnsi="Symbol" w:hint="default"/>
+      </w:rPr>
+    </w:lvl>
+    <w:lvl w:ilvl="7" w:tplc="040C0003" w:tentative="1">
+      <w:start w:val="1"/>
+      <w:numFmt w:val="bullet"/>
+      <w:lvlText w:val="o"/>
+      <w:lvlJc w:val="left"/>
+      <w:pPr>
+        <w:ind w:left="5760" w:hanging="360"/>
+      </w:pPr>
+      <w:rPr>
+        <w:rFonts w:ascii="Courier New" w:hAnsi="Courier New" w:cs="Courier New" w:hint="default"/>
+      </w:rPr>
+    </w:lvl>
+    <w:lvl w:ilvl="8" w:tplc="040C0005" w:tentative="1">
+      <w:start w:val="1"/>
+      <w:numFmt w:val="bullet"/>
+      <w:lvlText w:val=""/>
+      <w:lvlJc w:val="left"/>
+      <w:pPr>
+        <w:ind w:left="6480" w:hanging="360"/>
+      </w:pPr>
+      <w:rPr>
+        <w:rFonts w:ascii="Wingdings" w:hAnsi="Wingdings" w:hint="default"/>
+      </w:rPr>
+    </w:lvl>
+  </w:abstractNum>
+  <w:abstractNum w:abstractNumId="6" w15:restartNumberingAfterBreak="0">
+    <w:nsid w:val="7BD913C1"/>
+    <w:multiLevelType w:val="hybridMultilevel"/>
+    <w:tmpl w:val="F3720AEE"/>
+    <w:lvl w:ilvl="0" w:tplc="040C000F">
+      <w:start w:val="1"/>
+      <w:numFmt w:val="decimal"/>
+      <w:lvlText w:val="%1."/>
+      <w:lvlJc w:val="left"/>
+      <w:pPr>
+        <w:ind w:left="720" w:hanging="360"/>
+      </w:pPr>
+    </w:lvl>
+    <w:lvl w:ilvl="1" w:tplc="040C0019" w:tentative="1">
+      <w:start w:val="1"/>
+      <w:numFmt w:val="lowerLetter"/>
+      <w:lvlText w:val="%2."/>
+      <w:lvlJc w:val="left"/>
+      <w:pPr>
+        <w:ind w:left="1440" w:hanging="360"/>
+      </w:pPr>
+    </w:lvl>
+    <w:lvl w:ilvl="2" w:tplc="040C001B" w:tentative="1">
+      <w:start w:val="1"/>
+      <w:numFmt w:val="lowerRoman"/>
+      <w:lvlText w:val="%3."/>
+      <w:lvlJc w:val="right"/>
+      <w:pPr>
+        <w:ind w:left="2160" w:hanging="180"/>
+      </w:pPr>
+    </w:lvl>
+    <w:lvl w:ilvl="3" w:tplc="040C000F" w:tentative="1">
+      <w:start w:val="1"/>
+      <w:numFmt w:val="decimal"/>
+      <w:lvlText w:val="%4."/>
+      <w:lvlJc w:val="left"/>
+      <w:pPr>
+        <w:ind w:left="2880" w:hanging="360"/>
+      </w:pPr>
+    </w:lvl>
+    <w:lvl w:ilvl="4" w:tplc="040C0019" w:tentative="1">
+      <w:start w:val="1"/>
+      <w:numFmt w:val="lowerLetter"/>
+      <w:lvlText w:val="%5."/>
+      <w:lvlJc w:val="left"/>
+      <w:pPr>
+        <w:ind w:left="3600" w:hanging="360"/>
+      </w:pPr>
+    </w:lvl>
+    <w:lvl w:ilvl="5" w:tplc="040C001B" w:tentative="1">
+      <w:start w:val="1"/>
+      <w:numFmt w:val="lowerRoman"/>
+      <w:lvlText w:val="%6."/>
+      <w:lvlJc w:val="right"/>
+      <w:pPr>
+        <w:ind w:left="4320" w:hanging="180"/>
+      </w:pPr>
+    </w:lvl>
+    <w:lvl w:ilvl="6" w:tplc="040C000F" w:tentative="1">
+      <w:start w:val="1"/>
+      <w:numFmt w:val="decimal"/>
+      <w:lvlText w:val="%7."/>
+      <w:lvlJc w:val="left"/>
+      <w:pPr>
+        <w:ind w:left="5040" w:hanging="360"/>
+      </w:pPr>
+    </w:lvl>
+    <w:lvl w:ilvl="7" w:tplc="040C0019" w:tentative="1">
+      <w:start w:val="1"/>
+      <w:numFmt w:val="lowerLetter"/>
+      <w:lvlText w:val="%8."/>
+      <w:lvlJc w:val="left"/>
+      <w:pPr>
+        <w:ind w:left="5760" w:hanging="360"/>
+      </w:pPr>
+    </w:lvl>
+    <w:lvl w:ilvl="8" w:tplc="040C001B" w:tentative="1">
+      <w:start w:val="1"/>
+      <w:numFmt w:val="lowerRoman"/>
+      <w:lvlText w:val="%9."/>
+      <w:lvlJc w:val="right"/>
+      <w:pPr>
+        <w:ind w:left="6480" w:hanging="180"/>
+      </w:pPr>
+    </w:lvl>
+  </w:abstractNum>
   <w:num w:numId="1" w16cid:durableId="1884055658">
-    <w:abstractNumId w:val="0"/>
+    <w:abstractNumId w:val="4"/>
   </w:num>
   <w:num w:numId="2" w16cid:durableId="1180005735">
+    <w:abstractNumId w:val="4"/>
+  </w:num>
+  <w:num w:numId="3" w16cid:durableId="144780846">
+    <w:abstractNumId w:val="3"/>
+  </w:num>
+  <w:num w:numId="4" w16cid:durableId="962348987">
+    <w:abstractNumId w:val="1"/>
+  </w:num>
+  <w:num w:numId="5" w16cid:durableId="1478841785">
+    <w:abstractNumId w:val="5"/>
+  </w:num>
+  <w:num w:numId="6" w16cid:durableId="2033217441">
+    <w:abstractNumId w:val="2"/>
+  </w:num>
+  <w:num w:numId="7" w16cid:durableId="1673222142">
+    <w:abstractNumId w:val="6"/>
+  </w:num>
+  <w:num w:numId="8" w16cid:durableId="154956584">
     <w:abstractNumId w:val="0"/>
   </w:num>
 </w:numbering>
@@ -2734,7 +5315,6 @@
   <w:style w:type="character" w:default="1" w:styleId="Policepardfaut">
     <w:name w:val="Default Paragraph Font"/>
     <w:uiPriority w:val="1"/>
-    <w:semiHidden/>
     <w:unhideWhenUsed/>
   </w:style>
   <w:style w:type="table" w:default="1" w:styleId="TableauNormal">
@@ -2931,6 +5511,41 @@
         <w:numId w:val="1"/>
       </w:numPr>
     </w:pPr>
+  </w:style>
+  <w:style w:type="character" w:styleId="Lienhypertexte">
+    <w:name w:val="Hyperlink"/>
+    <w:basedOn w:val="Policepardfaut"/>
+    <w:uiPriority w:val="99"/>
+    <w:unhideWhenUsed/>
+    <w:rsid w:val="00541706"/>
+    <w:rPr>
+      <w:color w:val="467886" w:themeColor="hyperlink"/>
+      <w:u w:val="single"/>
+    </w:rPr>
+  </w:style>
+  <w:style w:type="character" w:styleId="Mentionnonrsolue">
+    <w:name w:val="Unresolved Mention"/>
+    <w:basedOn w:val="Policepardfaut"/>
+    <w:uiPriority w:val="99"/>
+    <w:semiHidden/>
+    <w:unhideWhenUsed/>
+    <w:rsid w:val="00541706"/>
+    <w:rPr>
+      <w:color w:val="605E5C"/>
+      <w:shd w:val="clear" w:color="auto" w:fill="E1DFDD"/>
+    </w:rPr>
+  </w:style>
+  <w:style w:type="character" w:styleId="Lienhypertextesuivivisit">
+    <w:name w:val="FollowedHyperlink"/>
+    <w:basedOn w:val="Policepardfaut"/>
+    <w:uiPriority w:val="99"/>
+    <w:semiHidden/>
+    <w:unhideWhenUsed/>
+    <w:rsid w:val="00541706"/>
+    <w:rPr>
+      <w:color w:val="96607D" w:themeColor="followedHyperlink"/>
+      <w:u w:val="single"/>
+    </w:rPr>
   </w:style>
 </w:styles>
 </file>

</xml_diff>